<commit_message>
add example of IP addresses add explanation of how the CNN length is variable
</commit_message>
<xml_diff>
--- a/reports/ProposedAlgorithm.docx
+++ b/reports/ProposedAlgorithm.docx
@@ -869,18 +869,6 @@
               <w:t xml:space="preserve">2(2*2)</w:t>
             </w:r>
           </w:p>
-        </w:tc>
-        <w:tc>
-          <w:tcPr>
-            <w:shd w:fill="auto" w:val="clear"/>
-            <w:tcMar>
-              <w:top w:w="100.0" w:type="dxa"/>
-              <w:left w:w="100.0" w:type="dxa"/>
-              <w:bottom w:w="100.0" w:type="dxa"/>
-              <w:right w:w="100.0" w:type="dxa"/>
-            </w:tcMar>
-            <w:vAlign w:val="top"/>
-          </w:tcPr>
           <w:p>
             <w:pPr>
               <w:keepNext w:val="0"/>
@@ -904,7 +892,7 @@
               <w:rPr>
                 <w:rtl w:val="0"/>
               </w:rPr>
-              <w:t xml:space="preserve">1-32</w:t>
+              <w:t xml:space="preserve">(00001)</w:t>
             </w:r>
           </w:p>
         </w:tc>
@@ -942,12 +930,10 @@
               <w:rPr>
                 <w:rtl w:val="0"/>
               </w:rPr>
-              <w:t xml:space="preserve">5</w:t>
-            </w:r>
-          </w:p>
-        </w:tc>
-      </w:tr>
-      <w:tr>
+              <w:t xml:space="preserve">1-32</w:t>
+            </w:r>
+          </w:p>
+        </w:tc>
         <w:tc>
           <w:tcPr>
             <w:shd w:fill="auto" w:val="clear"/>
@@ -975,16 +961,19 @@
               <w:spacing w:after="0" w:before="0" w:line="240" w:lineRule="auto"/>
               <w:ind w:left="0" w:right="0" w:firstLine="0"/>
               <w:contextualSpacing w:val="0"/>
-              <w:jc w:val="left"/>
-              <w:rPr/>
-            </w:pPr>
-            <w:r>
-              <w:rPr>
-                <w:rtl w:val="0"/>
-              </w:rPr>
-            </w:r>
-          </w:p>
-        </w:tc>
+              <w:jc w:val="center"/>
+              <w:rPr/>
+            </w:pPr>
+            <w:r>
+              <w:rPr>
+                <w:rtl w:val="0"/>
+              </w:rPr>
+              <w:t xml:space="preserve">5</w:t>
+            </w:r>
+          </w:p>
+        </w:tc>
+      </w:tr>
+      <w:tr>
         <w:tc>
           <w:tcPr>
             <w:shd w:fill="auto" w:val="clear"/>
@@ -1019,7 +1008,6 @@
               <w:rPr>
                 <w:rtl w:val="0"/>
               </w:rPr>
-              <w:t xml:space="preserve"># of feature maps</w:t>
             </w:r>
           </w:p>
         </w:tc>
@@ -1050,14 +1038,14 @@
               <w:spacing w:after="0" w:before="0" w:line="240" w:lineRule="auto"/>
               <w:ind w:left="0" w:right="0" w:firstLine="0"/>
               <w:contextualSpacing w:val="0"/>
-              <w:jc w:val="center"/>
-              <w:rPr/>
-            </w:pPr>
-            <w:r>
-              <w:rPr>
-                <w:rtl w:val="0"/>
-              </w:rPr>
-              <w:t xml:space="preserve">32</w:t>
+              <w:jc w:val="left"/>
+              <w:rPr/>
+            </w:pPr>
+            <w:r>
+              <w:rPr>
+                <w:rtl w:val="0"/>
+              </w:rPr>
+              <w:t xml:space="preserve"># of feature maps</w:t>
             </w:r>
           </w:p>
         </w:tc>
@@ -1095,21 +1083,9 @@
               <w:rPr>
                 <w:rtl w:val="0"/>
               </w:rPr>
-              <w:t xml:space="preserve">1-128</w:t>
-            </w:r>
-          </w:p>
-        </w:tc>
-        <w:tc>
-          <w:tcPr>
-            <w:shd w:fill="auto" w:val="clear"/>
-            <w:tcMar>
-              <w:top w:w="100.0" w:type="dxa"/>
-              <w:left w:w="100.0" w:type="dxa"/>
-              <w:bottom w:w="100.0" w:type="dxa"/>
-              <w:right w:w="100.0" w:type="dxa"/>
-            </w:tcMar>
-            <w:vAlign w:val="top"/>
-          </w:tcPr>
+              <w:t xml:space="preserve">32</w:t>
+            </w:r>
+          </w:p>
           <w:p>
             <w:pPr>
               <w:keepNext w:val="0"/>
@@ -1133,12 +1109,10 @@
               <w:rPr>
                 <w:rtl w:val="0"/>
               </w:rPr>
-              <w:t xml:space="preserve">7</w:t>
-            </w:r>
-          </w:p>
-        </w:tc>
-      </w:tr>
-      <w:tr>
+              <w:t xml:space="preserve">(001 1111)</w:t>
+            </w:r>
+          </w:p>
+        </w:tc>
         <w:tc>
           <w:tcPr>
             <w:shd w:fill="auto" w:val="clear"/>
@@ -1166,13 +1140,14 @@
               <w:spacing w:after="0" w:before="0" w:line="240" w:lineRule="auto"/>
               <w:ind w:left="0" w:right="0" w:firstLine="0"/>
               <w:contextualSpacing w:val="0"/>
-              <w:jc w:val="left"/>
-              <w:rPr/>
-            </w:pPr>
-            <w:r>
-              <w:rPr>
-                <w:rtl w:val="0"/>
-              </w:rPr>
+              <w:jc w:val="center"/>
+              <w:rPr/>
+            </w:pPr>
+            <w:r>
+              <w:rPr>
+                <w:rtl w:val="0"/>
+              </w:rPr>
+              <w:t xml:space="preserve">1-128</w:t>
             </w:r>
           </w:p>
         </w:tc>
@@ -1203,33 +1178,6 @@
               <w:spacing w:after="0" w:before="0" w:line="240" w:lineRule="auto"/>
               <w:ind w:left="0" w:right="0" w:firstLine="0"/>
               <w:contextualSpacing w:val="0"/>
-              <w:jc w:val="left"/>
-              <w:rPr/>
-            </w:pPr>
-            <w:r>
-              <w:rPr>
-                <w:rtl w:val="0"/>
-              </w:rPr>
-              <w:t xml:space="preserve">Stride size</w:t>
-            </w:r>
-          </w:p>
-        </w:tc>
-        <w:tc>
-          <w:tcPr>
-            <w:shd w:fill="auto" w:val="clear"/>
-            <w:tcMar>
-              <w:top w:w="100.0" w:type="dxa"/>
-              <w:left w:w="100.0" w:type="dxa"/>
-              <w:bottom w:w="100.0" w:type="dxa"/>
-              <w:right w:w="100.0" w:type="dxa"/>
-            </w:tcMar>
-            <w:vAlign w:val="top"/>
-          </w:tcPr>
-          <w:p>
-            <w:pPr>
-              <w:widowControl w:val="0"/>
-              <w:spacing w:line="240" w:lineRule="auto"/>
-              <w:contextualSpacing w:val="0"/>
               <w:jc w:val="center"/>
               <w:rPr/>
             </w:pPr>
@@ -1237,10 +1185,12 @@
               <w:rPr>
                 <w:rtl w:val="0"/>
               </w:rPr>
-              <w:t xml:space="preserve">2(2*2)</w:t>
-            </w:r>
-          </w:p>
-        </w:tc>
+              <w:t xml:space="preserve">7</w:t>
+            </w:r>
+          </w:p>
+        </w:tc>
+      </w:tr>
+      <w:tr>
         <w:tc>
           <w:tcPr>
             <w:shd w:fill="auto" w:val="clear"/>
@@ -1268,14 +1218,13 @@
               <w:spacing w:after="0" w:before="0" w:line="240" w:lineRule="auto"/>
               <w:ind w:left="0" w:right="0" w:firstLine="0"/>
               <w:contextualSpacing w:val="0"/>
-              <w:jc w:val="center"/>
-              <w:rPr/>
-            </w:pPr>
-            <w:r>
-              <w:rPr>
-                <w:rtl w:val="0"/>
-              </w:rPr>
-              <w:t xml:space="preserve">1-16</w:t>
+              <w:jc w:val="left"/>
+              <w:rPr/>
+            </w:pPr>
+            <w:r>
+              <w:rPr>
+                <w:rtl w:val="0"/>
+              </w:rPr>
             </w:r>
           </w:p>
         </w:tc>
@@ -1306,6 +1255,124 @@
               <w:spacing w:after="0" w:before="0" w:line="240" w:lineRule="auto"/>
               <w:ind w:left="0" w:right="0" w:firstLine="0"/>
               <w:contextualSpacing w:val="0"/>
+              <w:jc w:val="left"/>
+              <w:rPr/>
+            </w:pPr>
+            <w:r>
+              <w:rPr>
+                <w:rtl w:val="0"/>
+              </w:rPr>
+              <w:t xml:space="preserve">Stride size</w:t>
+            </w:r>
+          </w:p>
+        </w:tc>
+        <w:tc>
+          <w:tcPr>
+            <w:shd w:fill="auto" w:val="clear"/>
+            <w:tcMar>
+              <w:top w:w="100.0" w:type="dxa"/>
+              <w:left w:w="100.0" w:type="dxa"/>
+              <w:bottom w:w="100.0" w:type="dxa"/>
+              <w:right w:w="100.0" w:type="dxa"/>
+            </w:tcMar>
+            <w:vAlign w:val="top"/>
+          </w:tcPr>
+          <w:p>
+            <w:pPr>
+              <w:widowControl w:val="0"/>
+              <w:spacing w:line="240" w:lineRule="auto"/>
+              <w:contextualSpacing w:val="0"/>
+              <w:jc w:val="center"/>
+              <w:rPr/>
+            </w:pPr>
+            <w:r>
+              <w:rPr>
+                <w:rtl w:val="0"/>
+              </w:rPr>
+              <w:t xml:space="preserve">2(2*2)</w:t>
+            </w:r>
+          </w:p>
+          <w:p>
+            <w:pPr>
+              <w:widowControl w:val="0"/>
+              <w:spacing w:line="240" w:lineRule="auto"/>
+              <w:contextualSpacing w:val="0"/>
+              <w:jc w:val="center"/>
+              <w:rPr/>
+            </w:pPr>
+            <w:r>
+              <w:rPr>
+                <w:rtl w:val="0"/>
+              </w:rPr>
+              <w:t xml:space="preserve">(0001)</w:t>
+            </w:r>
+          </w:p>
+        </w:tc>
+        <w:tc>
+          <w:tcPr>
+            <w:shd w:fill="auto" w:val="clear"/>
+            <w:tcMar>
+              <w:top w:w="100.0" w:type="dxa"/>
+              <w:left w:w="100.0" w:type="dxa"/>
+              <w:bottom w:w="100.0" w:type="dxa"/>
+              <w:right w:w="100.0" w:type="dxa"/>
+            </w:tcMar>
+            <w:vAlign w:val="top"/>
+          </w:tcPr>
+          <w:p>
+            <w:pPr>
+              <w:keepNext w:val="0"/>
+              <w:keepLines w:val="0"/>
+              <w:widowControl w:val="0"/>
+              <w:pBdr>
+                <w:top w:space="0" w:sz="0" w:val="nil"/>
+                <w:left w:space="0" w:sz="0" w:val="nil"/>
+                <w:bottom w:space="0" w:sz="0" w:val="nil"/>
+                <w:right w:space="0" w:sz="0" w:val="nil"/>
+                <w:between w:space="0" w:sz="0" w:val="nil"/>
+              </w:pBdr>
+              <w:shd w:fill="auto" w:val="clear"/>
+              <w:spacing w:after="0" w:before="0" w:line="240" w:lineRule="auto"/>
+              <w:ind w:left="0" w:right="0" w:firstLine="0"/>
+              <w:contextualSpacing w:val="0"/>
+              <w:jc w:val="center"/>
+              <w:rPr/>
+            </w:pPr>
+            <w:r>
+              <w:rPr>
+                <w:rtl w:val="0"/>
+              </w:rPr>
+              <w:t xml:space="preserve">1-16</w:t>
+            </w:r>
+          </w:p>
+        </w:tc>
+        <w:tc>
+          <w:tcPr>
+            <w:shd w:fill="auto" w:val="clear"/>
+            <w:tcMar>
+              <w:top w:w="100.0" w:type="dxa"/>
+              <w:left w:w="100.0" w:type="dxa"/>
+              <w:bottom w:w="100.0" w:type="dxa"/>
+              <w:right w:w="100.0" w:type="dxa"/>
+            </w:tcMar>
+            <w:vAlign w:val="top"/>
+          </w:tcPr>
+          <w:p>
+            <w:pPr>
+              <w:keepNext w:val="0"/>
+              <w:keepLines w:val="0"/>
+              <w:widowControl w:val="0"/>
+              <w:pBdr>
+                <w:top w:space="0" w:sz="0" w:val="nil"/>
+                <w:left w:space="0" w:sz="0" w:val="nil"/>
+                <w:bottom w:space="0" w:sz="0" w:val="nil"/>
+                <w:right w:space="0" w:sz="0" w:val="nil"/>
+                <w:between w:space="0" w:sz="0" w:val="nil"/>
+              </w:pBdr>
+              <w:shd w:fill="auto" w:val="clear"/>
+              <w:spacing w:after="0" w:before="0" w:line="240" w:lineRule="auto"/>
+              <w:ind w:left="0" w:right="0" w:firstLine="0"/>
+              <w:contextualSpacing w:val="0"/>
               <w:jc w:val="center"/>
               <w:rPr/>
             </w:pPr>
@@ -1396,6 +1463,21 @@
               <w:t xml:space="preserve">1.28</w:t>
             </w:r>
           </w:p>
+          <w:p>
+            <w:pPr>
+              <w:widowControl w:val="0"/>
+              <w:spacing w:line="240" w:lineRule="auto"/>
+              <w:contextualSpacing w:val="0"/>
+              <w:jc w:val="center"/>
+              <w:rPr/>
+            </w:pPr>
+            <w:r>
+              <w:rPr>
+                <w:rtl w:val="0"/>
+              </w:rPr>
+              <w:t xml:space="preserve">(0 0111 1111)</w:t>
+            </w:r>
+          </w:p>
         </w:tc>
         <w:tc>
           <w:tcPr>
@@ -1527,7 +1609,22 @@
               <w:rPr>
                 <w:rtl w:val="0"/>
               </w:rPr>
-              <w:t xml:space="preserve">2</w:t>
+              <w:t xml:space="preserve">2.56</w:t>
+            </w:r>
+          </w:p>
+          <w:p>
+            <w:pPr>
+              <w:widowControl w:val="0"/>
+              <w:spacing w:line="240" w:lineRule="auto"/>
+              <w:contextualSpacing w:val="0"/>
+              <w:jc w:val="center"/>
+              <w:rPr/>
+            </w:pPr>
+            <w:r>
+              <w:rPr>
+                <w:rtl w:val="0"/>
+              </w:rPr>
+              <w:t xml:space="preserve">(0 1111 1111)</w:t>
             </w:r>
           </w:p>
         </w:tc>
@@ -1661,6 +1758,22 @@
               <w:rPr>
                 <w:rtl w:val="0"/>
               </w:rPr>
+              <w:t xml:space="preserve">0000 1001 1111</w:t>
+            </w:r>
+          </w:p>
+          <w:p>
+            <w:pPr>
+              <w:widowControl w:val="0"/>
+              <w:spacing w:line="240" w:lineRule="auto"/>
+              <w:contextualSpacing w:val="0"/>
+              <w:jc w:val="center"/>
+              <w:rPr/>
+            </w:pPr>
+            <w:r>
+              <w:rPr>
+                <w:rtl w:val="0"/>
+              </w:rPr>
+              <w:t xml:space="preserve">0001 0011 1111 1111 1111</w:t>
             </w:r>
           </w:p>
         </w:tc>
@@ -1737,7 +1850,7 @@
         <w:rPr>
           <w:rtl w:val="0"/>
         </w:rPr>
-        <w:t xml:space="preserve">: </w:t>
+        <w:t xml:space="preserve">: The fields of Convolutional layer with an example in the Example column</w:t>
       </w:r>
     </w:p>
     <w:p>
@@ -1999,6 +2112,21 @@
               <w:t xml:space="preserve">2(2*2)</w:t>
             </w:r>
           </w:p>
+          <w:p>
+            <w:pPr>
+              <w:widowControl w:val="0"/>
+              <w:spacing w:line="240" w:lineRule="auto"/>
+              <w:contextualSpacing w:val="0"/>
+              <w:jc w:val="center"/>
+              <w:rPr/>
+            </w:pPr>
+            <w:r>
+              <w:rPr>
+                <w:rtl w:val="0"/>
+              </w:rPr>
+              <w:t xml:space="preserve">(0 0001)</w:t>
+            </w:r>
+          </w:p>
         </w:tc>
         <w:tc>
           <w:tcPr>
@@ -2133,6 +2261,21 @@
               <w:t xml:space="preserve">2(2*2)</w:t>
             </w:r>
           </w:p>
+          <w:p>
+            <w:pPr>
+              <w:widowControl w:val="0"/>
+              <w:spacing w:line="240" w:lineRule="auto"/>
+              <w:contextualSpacing w:val="0"/>
+              <w:jc w:val="center"/>
+              <w:rPr/>
+            </w:pPr>
+            <w:r>
+              <w:rPr>
+                <w:rtl w:val="0"/>
+              </w:rPr>
+              <w:t xml:space="preserve">(0001)</w:t>
+            </w:r>
+          </w:p>
         </w:tc>
         <w:tc>
           <w:tcPr>
@@ -2240,18 +2383,6 @@
               <w:t xml:space="preserve">Type</w:t>
             </w:r>
           </w:p>
-        </w:tc>
-        <w:tc>
-          <w:tcPr>
-            <w:shd w:fill="auto" w:val="clear"/>
-            <w:tcMar>
-              <w:top w:w="100.0" w:type="dxa"/>
-              <w:left w:w="100.0" w:type="dxa"/>
-              <w:bottom w:w="100.0" w:type="dxa"/>
-              <w:right w:w="100.0" w:type="dxa"/>
-            </w:tcMar>
-            <w:vAlign w:val="top"/>
-          </w:tcPr>
           <w:p>
             <w:pPr>
               <w:widowControl w:val="0"/>
@@ -2291,21 +2422,9 @@
               <w:rPr>
                 <w:rtl w:val="0"/>
               </w:rPr>
-              <w:t xml:space="preserve">1-8</w:t>
-            </w:r>
-          </w:p>
-        </w:tc>
-        <w:tc>
-          <w:tcPr>
-            <w:shd w:fill="auto" w:val="clear"/>
-            <w:tcMar>
-              <w:top w:w="100.0" w:type="dxa"/>
-              <w:left w:w="100.0" w:type="dxa"/>
-              <w:bottom w:w="100.0" w:type="dxa"/>
-              <w:right w:w="100.0" w:type="dxa"/>
-            </w:tcMar>
-            <w:vAlign w:val="top"/>
-          </w:tcPr>
+              <w:t xml:space="preserve">1</w:t>
+            </w:r>
+          </w:p>
           <w:p>
             <w:pPr>
               <w:widowControl w:val="0"/>
@@ -2318,7 +2437,61 @@
               <w:rPr>
                 <w:rtl w:val="0"/>
               </w:rPr>
-              <w:t xml:space="preserve">3</w:t>
+              <w:t xml:space="preserve">(0)</w:t>
+            </w:r>
+          </w:p>
+        </w:tc>
+        <w:tc>
+          <w:tcPr>
+            <w:shd w:fill="auto" w:val="clear"/>
+            <w:tcMar>
+              <w:top w:w="100.0" w:type="dxa"/>
+              <w:left w:w="100.0" w:type="dxa"/>
+              <w:bottom w:w="100.0" w:type="dxa"/>
+              <w:right w:w="100.0" w:type="dxa"/>
+            </w:tcMar>
+            <w:vAlign w:val="top"/>
+          </w:tcPr>
+          <w:p>
+            <w:pPr>
+              <w:widowControl w:val="0"/>
+              <w:spacing w:line="240" w:lineRule="auto"/>
+              <w:contextualSpacing w:val="0"/>
+              <w:jc w:val="center"/>
+              <w:rPr/>
+            </w:pPr>
+            <w:r>
+              <w:rPr>
+                <w:rtl w:val="0"/>
+              </w:rPr>
+              <w:t xml:space="preserve">1-2</w:t>
+            </w:r>
+          </w:p>
+        </w:tc>
+        <w:tc>
+          <w:tcPr>
+            <w:shd w:fill="auto" w:val="clear"/>
+            <w:tcMar>
+              <w:top w:w="100.0" w:type="dxa"/>
+              <w:left w:w="100.0" w:type="dxa"/>
+              <w:bottom w:w="100.0" w:type="dxa"/>
+              <w:right w:w="100.0" w:type="dxa"/>
+            </w:tcMar>
+            <w:vAlign w:val="top"/>
+          </w:tcPr>
+          <w:p>
+            <w:pPr>
+              <w:widowControl w:val="0"/>
+              <w:spacing w:line="240" w:lineRule="auto"/>
+              <w:contextualSpacing w:val="0"/>
+              <w:jc w:val="center"/>
+              <w:rPr/>
+            </w:pPr>
+            <w:r>
+              <w:rPr>
+                <w:rtl w:val="0"/>
+              </w:rPr>
+              <w:t xml:space="preserve">1</w:t>
             </w:r>
           </w:p>
         </w:tc>
@@ -2398,6 +2571,7 @@
               <w:rPr>
                 <w:rtl w:val="0"/>
               </w:rPr>
+              <w:t xml:space="preserve">00 0010 0010</w:t>
             </w:r>
           </w:p>
         </w:tc>
@@ -2450,7 +2624,7 @@
               <w:rPr>
                 <w:rtl w:val="0"/>
               </w:rPr>
-              <w:t xml:space="preserve">12</w:t>
+              <w:t xml:space="preserve">10</w:t>
             </w:r>
           </w:p>
         </w:tc>
@@ -2474,7 +2648,7 @@
         <w:rPr>
           <w:rtl w:val="0"/>
         </w:rPr>
-        <w:t xml:space="preserve">: </w:t>
+        <w:t xml:space="preserve">: The fields of Pooling layer with an example in the Example column</w:t>
       </w:r>
     </w:p>
     <w:p>
@@ -2736,18 +2910,6 @@
               <w:t xml:space="preserve">32</w:t>
             </w:r>
           </w:p>
-        </w:tc>
-        <w:tc>
-          <w:tcPr>
-            <w:shd w:fill="auto" w:val="clear"/>
-            <w:tcMar>
-              <w:top w:w="100.0" w:type="dxa"/>
-              <w:left w:w="100.0" w:type="dxa"/>
-              <w:bottom w:w="100.0" w:type="dxa"/>
-              <w:right w:w="100.0" w:type="dxa"/>
-            </w:tcMar>
-            <w:vAlign w:val="top"/>
-          </w:tcPr>
           <w:p>
             <w:pPr>
               <w:widowControl w:val="0"/>
@@ -2760,6 +2922,33 @@
               <w:rPr>
                 <w:rtl w:val="0"/>
               </w:rPr>
+              <w:t xml:space="preserve">(000 0001  1111)</w:t>
+            </w:r>
+          </w:p>
+        </w:tc>
+        <w:tc>
+          <w:tcPr>
+            <w:shd w:fill="auto" w:val="clear"/>
+            <w:tcMar>
+              <w:top w:w="100.0" w:type="dxa"/>
+              <w:left w:w="100.0" w:type="dxa"/>
+              <w:bottom w:w="100.0" w:type="dxa"/>
+              <w:right w:w="100.0" w:type="dxa"/>
+            </w:tcMar>
+            <w:vAlign w:val="top"/>
+          </w:tcPr>
+          <w:p>
+            <w:pPr>
+              <w:widowControl w:val="0"/>
+              <w:spacing w:line="240" w:lineRule="auto"/>
+              <w:contextualSpacing w:val="0"/>
+              <w:jc w:val="center"/>
+              <w:rPr/>
+            </w:pPr>
+            <w:r>
+              <w:rPr>
+                <w:rtl w:val="0"/>
+              </w:rPr>
               <w:t xml:space="preserve">1-512</w:t>
             </w:r>
           </w:p>
@@ -2787,7 +2976,7 @@
               <w:rPr>
                 <w:rtl w:val="0"/>
               </w:rPr>
-              <w:t xml:space="preserve">9</w:t>
+              <w:t xml:space="preserve">11</w:t>
             </w:r>
           </w:p>
         </w:tc>
@@ -2870,6 +3059,21 @@
               <w:t xml:space="preserve">1.28</w:t>
             </w:r>
           </w:p>
+          <w:p>
+            <w:pPr>
+              <w:widowControl w:val="0"/>
+              <w:spacing w:line="240" w:lineRule="auto"/>
+              <w:contextualSpacing w:val="0"/>
+              <w:jc w:val="center"/>
+              <w:rPr/>
+            </w:pPr>
+            <w:r>
+              <w:rPr>
+                <w:rtl w:val="0"/>
+              </w:rPr>
+              <w:t xml:space="preserve">(0 0111 1111)</w:t>
+            </w:r>
+          </w:p>
         </w:tc>
         <w:tc>
           <w:tcPr>
@@ -3001,7 +3205,22 @@
               <w:rPr>
                 <w:rtl w:val="0"/>
               </w:rPr>
-              <w:t xml:space="preserve">2</w:t>
+              <w:t xml:space="preserve">2.56</w:t>
+            </w:r>
+          </w:p>
+          <w:p>
+            <w:pPr>
+              <w:widowControl w:val="0"/>
+              <w:spacing w:line="240" w:lineRule="auto"/>
+              <w:contextualSpacing w:val="0"/>
+              <w:jc w:val="center"/>
+              <w:rPr/>
+            </w:pPr>
+            <w:r>
+              <w:rPr>
+                <w:rtl w:val="0"/>
+              </w:rPr>
+              <w:t xml:space="preserve">(0 1111 1111)</w:t>
             </w:r>
           </w:p>
         </w:tc>
@@ -3135,6 +3354,7 @@
               <w:rPr>
                 <w:rtl w:val="0"/>
               </w:rPr>
+              <w:t xml:space="preserve">0 0000 0111 1100  1111 1110 1111 1111 </w:t>
             </w:r>
           </w:p>
         </w:tc>
@@ -3187,7 +3407,7 @@
               <w:rPr>
                 <w:rtl w:val="0"/>
               </w:rPr>
-              <w:t xml:space="preserve">27</w:t>
+              <w:t xml:space="preserve">29</w:t>
             </w:r>
           </w:p>
         </w:tc>
@@ -3211,7 +3431,7 @@
         <w:rPr>
           <w:rtl w:val="0"/>
         </w:rPr>
-        <w:t xml:space="preserve">: </w:t>
+        <w:t xml:space="preserve">: The fields of Fully-Connected layer with an example in the Example column</w:t>
       </w:r>
     </w:p>
     <w:p>
@@ -3262,72 +3482,72 @@
         <w:rPr>
           <w:rtl w:val="0"/>
         </w:rPr>
-        <w:t xml:space="preserve"> with the range from 0.0.0.0 to 3.255.255.255.255 which has the capacity of 34 bits will be used encode the convolutional layer, the subnet </w:t>
-      </w:r>
-      <w:r>
-        <w:rPr>
-          <w:b w:val="1"/>
-          <w:rtl w:val="0"/>
-        </w:rPr>
-        <w:t xml:space="preserve">4.0.0.0.0/9</w:t>
-      </w:r>
-      <w:r>
-        <w:rPr>
-          <w:rtl w:val="0"/>
-        </w:rPr>
-        <w:t xml:space="preserve"> with the range from 4.0.0.0.0 to 4.7.255.255.255 which has the capacity of 27 bits will represent the fully-connected layer, and the subnet </w:t>
-      </w:r>
-      <w:r>
-        <w:rPr>
-          <w:b w:val="1"/>
-          <w:rtl w:val="0"/>
-        </w:rPr>
-        <w:t xml:space="preserve">4.8.0.0.0/24</w:t>
-      </w:r>
-      <w:r>
-        <w:rPr>
-          <w:rtl w:val="0"/>
-        </w:rPr>
-        <w:t xml:space="preserve"> with the range from 4.8.0.0.0 to 4.8.0.15.255 which has the capacity of 12 bits will carry the information of the Pooling layer. </w:t>
-      </w:r>
-    </w:p>
-    <w:p>
-      <w:pPr>
-        <w:ind w:left="360" w:firstLine="0"/>
-        <w:contextualSpacing w:val="0"/>
-        <w:rPr/>
-      </w:pPr>
-      <w:r>
-        <w:rPr>
-          <w:rtl w:val="0"/>
-        </w:rPr>
-        <w:t xml:space="preserve">    Last but not least, as the particle length of PSO is fixed after initialisation,  in order to cope with the variable length of CNN architecture, I will use an alternative way of disabling some of the variables in the encoding vector. Therefore another subnet </w:t>
-      </w:r>
-      <w:r>
-        <w:rPr>
-          <w:b w:val="1"/>
-          <w:rtl w:val="0"/>
-        </w:rPr>
-        <w:t xml:space="preserve">4.8.0.16.0/24</w:t>
-      </w:r>
-      <w:r>
-        <w:rPr>
-          <w:rtl w:val="0"/>
-        </w:rPr>
-        <w:t xml:space="preserve"> with the range from 4.8.0.16.0 to 4.8.0.31.255 will be introduced to mark the layer as not used. </w:t>
-      </w:r>
-    </w:p>
-    <w:p>
-      <w:pPr>
-        <w:ind w:left="360" w:firstLine="0"/>
-        <w:contextualSpacing w:val="0"/>
-        <w:rPr/>
-      </w:pPr>
-      <w:r>
-        <w:rPr>
-          <w:rtl w:val="0"/>
-        </w:rPr>
-        <w:t xml:space="preserve">    To summarise, the subnet table where the subsets designed to represent the different types of CNN layers can be drawn as Table 2 and each layer will be encoded into a 5 bytes IP address. </w:t>
+        <w:t xml:space="preserve"> with the range from 0.0.0.0.0 to 3.255.255.255.255 which has the capacity of 34 bits will be used encode the convolutional layer, the subnet </w:t>
+      </w:r>
+      <w:r>
+        <w:rPr>
+          <w:b w:val="1"/>
+          <w:rtl w:val="0"/>
+        </w:rPr>
+        <w:t xml:space="preserve">4.0.0.0.0/7</w:t>
+      </w:r>
+      <w:r>
+        <w:rPr>
+          <w:rtl w:val="0"/>
+        </w:rPr>
+        <w:t xml:space="preserve"> with the range from 4.0.0.0.0 to 4.31.255.255.255 which has the capacity of 29 bits will represent the fully-connected layer, and the subnet </w:t>
+      </w:r>
+      <w:r>
+        <w:rPr>
+          <w:b w:val="1"/>
+          <w:rtl w:val="0"/>
+        </w:rPr>
+        <w:t xml:space="preserve">4.32.0.0.0/26</w:t>
+      </w:r>
+      <w:r>
+        <w:rPr>
+          <w:rtl w:val="0"/>
+        </w:rPr>
+        <w:t xml:space="preserve"> with the range from 4.32.0.0.0 to 4.32.0.3.255 which has the capacity of 10 bits will carry the information of the Pooling layer. </w:t>
+      </w:r>
+    </w:p>
+    <w:p>
+      <w:pPr>
+        <w:ind w:left="360" w:firstLine="0"/>
+        <w:contextualSpacing w:val="0"/>
+        <w:rPr/>
+      </w:pPr>
+      <w:r>
+        <w:rPr>
+          <w:rtl w:val="0"/>
+        </w:rPr>
+        <w:t xml:space="preserve">    Last but not least, as the particle length of PSO is fixed after initialisation,  in order to cope with the variable length of CNN architecture, I will use an alternative way of disabling some of the layers in the encoding vector. Therefore another subnet </w:t>
+      </w:r>
+      <w:r>
+        <w:rPr>
+          <w:b w:val="1"/>
+          <w:rtl w:val="0"/>
+        </w:rPr>
+        <w:t xml:space="preserve">4.32.0.4.0/26</w:t>
+      </w:r>
+      <w:r>
+        <w:rPr>
+          <w:rtl w:val="0"/>
+        </w:rPr>
+        <w:t xml:space="preserve"> with the range from 4.32.0.4.0 to 4.32.0.7.255 will be introduced to mark the layer as not used. </w:t>
+      </w:r>
+    </w:p>
+    <w:p>
+      <w:pPr>
+        <w:ind w:left="360" w:firstLine="0"/>
+        <w:contextualSpacing w:val="0"/>
+        <w:rPr/>
+      </w:pPr>
+      <w:r>
+        <w:rPr>
+          <w:rtl w:val="0"/>
+        </w:rPr>
+        <w:t xml:space="preserve">    To summarise, the subnet table where the subsets designed to represent the different types of CNN layers can be drawn as Table 2-1 and each layer will be encoded into a 5 bytes IP address. Table 2-2 shows how the example in Table 1-1 to Table 1-3 is encoded into IP addresses. </w:t>
       </w:r>
     </w:p>
     <w:p>
@@ -3578,7 +3798,7 @@
           </w:tcPr>
           <w:p>
             <w:pPr>
-              <w:ind w:left="360" w:firstLine="0"/>
+              <w:ind w:left="0" w:firstLine="0"/>
               <w:contextualSpacing w:val="0"/>
               <w:rPr/>
             </w:pPr>
@@ -3664,32 +3884,32 @@
               <w:rPr>
                 <w:rtl w:val="0"/>
               </w:rPr>
-              <w:t xml:space="preserve">4.0.0.0.0/9</w:t>
-            </w:r>
-          </w:p>
-        </w:tc>
-        <w:tc>
-          <w:tcPr>
-            <w:shd w:fill="auto" w:val="clear"/>
-            <w:tcMar>
-              <w:top w:w="100.0" w:type="dxa"/>
-              <w:left w:w="100.0" w:type="dxa"/>
-              <w:bottom w:w="100.0" w:type="dxa"/>
-              <w:right w:w="100.0" w:type="dxa"/>
-            </w:tcMar>
-            <w:vAlign w:val="top"/>
-          </w:tcPr>
-          <w:p>
-            <w:pPr>
-              <w:ind w:left="360" w:firstLine="0"/>
-              <w:contextualSpacing w:val="0"/>
-              <w:rPr/>
-            </w:pPr>
-            <w:r>
-              <w:rPr>
-                <w:rtl w:val="0"/>
-              </w:rPr>
-              <w:t xml:space="preserve">4.0.0.0.0 - 4.7.255.255.255</w:t>
+              <w:t xml:space="preserve">4.0.0.0.0/7</w:t>
+            </w:r>
+          </w:p>
+        </w:tc>
+        <w:tc>
+          <w:tcPr>
+            <w:shd w:fill="auto" w:val="clear"/>
+            <w:tcMar>
+              <w:top w:w="100.0" w:type="dxa"/>
+              <w:left w:w="100.0" w:type="dxa"/>
+              <w:bottom w:w="100.0" w:type="dxa"/>
+              <w:right w:w="100.0" w:type="dxa"/>
+            </w:tcMar>
+            <w:vAlign w:val="top"/>
+          </w:tcPr>
+          <w:p>
+            <w:pPr>
+              <w:ind w:left="0" w:firstLine="0"/>
+              <w:contextualSpacing w:val="0"/>
+              <w:rPr/>
+            </w:pPr>
+            <w:r>
+              <w:rPr>
+                <w:rtl w:val="0"/>
+              </w:rPr>
+              <w:t xml:space="preserve">4.0.0.0.0 - 4.31.255.255.255</w:t>
             </w:r>
           </w:p>
         </w:tc>
@@ -3754,32 +3974,32 @@
               <w:rPr>
                 <w:rtl w:val="0"/>
               </w:rPr>
-              <w:t xml:space="preserve">4.8.0.0.0/24</w:t>
-            </w:r>
-          </w:p>
-        </w:tc>
-        <w:tc>
-          <w:tcPr>
-            <w:shd w:fill="auto" w:val="clear"/>
-            <w:tcMar>
-              <w:top w:w="100.0" w:type="dxa"/>
-              <w:left w:w="100.0" w:type="dxa"/>
-              <w:bottom w:w="100.0" w:type="dxa"/>
-              <w:right w:w="100.0" w:type="dxa"/>
-            </w:tcMar>
-            <w:vAlign w:val="top"/>
-          </w:tcPr>
-          <w:p>
-            <w:pPr>
-              <w:ind w:left="360" w:firstLine="0"/>
-              <w:contextualSpacing w:val="0"/>
-              <w:rPr/>
-            </w:pPr>
-            <w:r>
-              <w:rPr>
-                <w:rtl w:val="0"/>
-              </w:rPr>
-              <w:t xml:space="preserve">4.8.0.0.0 - 4.8.0.15.255</w:t>
+              <w:t xml:space="preserve">4.32.0.0.0/26</w:t>
+            </w:r>
+          </w:p>
+        </w:tc>
+        <w:tc>
+          <w:tcPr>
+            <w:shd w:fill="auto" w:val="clear"/>
+            <w:tcMar>
+              <w:top w:w="100.0" w:type="dxa"/>
+              <w:left w:w="100.0" w:type="dxa"/>
+              <w:bottom w:w="100.0" w:type="dxa"/>
+              <w:right w:w="100.0" w:type="dxa"/>
+            </w:tcMar>
+            <w:vAlign w:val="top"/>
+          </w:tcPr>
+          <w:p>
+            <w:pPr>
+              <w:ind w:left="0" w:firstLine="0"/>
+              <w:contextualSpacing w:val="0"/>
+              <w:rPr/>
+            </w:pPr>
+            <w:r>
+              <w:rPr>
+                <w:rtl w:val="0"/>
+              </w:rPr>
+              <w:t xml:space="preserve">4.32.0.0.0 - 4.32.0.3.255</w:t>
             </w:r>
           </w:p>
         </w:tc>
@@ -3844,32 +4064,32 @@
               <w:rPr>
                 <w:rtl w:val="0"/>
               </w:rPr>
-              <w:t xml:space="preserve">4.8.0.16.0/24</w:t>
-            </w:r>
-          </w:p>
-        </w:tc>
-        <w:tc>
-          <w:tcPr>
-            <w:shd w:fill="auto" w:val="clear"/>
-            <w:tcMar>
-              <w:top w:w="100.0" w:type="dxa"/>
-              <w:left w:w="100.0" w:type="dxa"/>
-              <w:bottom w:w="100.0" w:type="dxa"/>
-              <w:right w:w="100.0" w:type="dxa"/>
-            </w:tcMar>
-            <w:vAlign w:val="top"/>
-          </w:tcPr>
-          <w:p>
-            <w:pPr>
-              <w:ind w:left="360" w:firstLine="0"/>
-              <w:contextualSpacing w:val="0"/>
-              <w:rPr/>
-            </w:pPr>
-            <w:r>
-              <w:rPr>
-                <w:rtl w:val="0"/>
-              </w:rPr>
-              <w:t xml:space="preserve">4.8.0.16.0 - 4.8.0.31.255</w:t>
+              <w:t xml:space="preserve">4.32.0.4.0/26</w:t>
+            </w:r>
+          </w:p>
+        </w:tc>
+        <w:tc>
+          <w:tcPr>
+            <w:shd w:fill="auto" w:val="clear"/>
+            <w:tcMar>
+              <w:top w:w="100.0" w:type="dxa"/>
+              <w:left w:w="100.0" w:type="dxa"/>
+              <w:bottom w:w="100.0" w:type="dxa"/>
+              <w:right w:w="100.0" w:type="dxa"/>
+            </w:tcMar>
+            <w:vAlign w:val="top"/>
+          </w:tcPr>
+          <w:p>
+            <w:pPr>
+              <w:ind w:left="0" w:firstLine="0"/>
+              <w:contextualSpacing w:val="0"/>
+              <w:rPr/>
+            </w:pPr>
+            <w:r>
+              <w:rPr>
+                <w:rtl w:val="0"/>
+              </w:rPr>
+              <w:t xml:space="preserve">4.32.0.4.0 - 4.32.0.7.255</w:t>
             </w:r>
           </w:p>
         </w:tc>
@@ -3900,39 +4120,13 @@
           <w:b w:val="1"/>
           <w:rtl w:val="0"/>
         </w:rPr>
-        <w:t xml:space="preserve">Table 2</w:t>
-      </w:r>
-      <w:r>
-        <w:rPr>
-          <w:rtl w:val="0"/>
-        </w:rPr>
-        <w:t xml:space="preserve">: </w:t>
-      </w:r>
-    </w:p>
-    <w:p>
-      <w:pPr>
-        <w:ind w:left="360" w:firstLine="0"/>
-        <w:contextualSpacing w:val="0"/>
-        <w:jc w:val="center"/>
-        <w:rPr/>
-      </w:pPr>
-      <w:r>
-        <w:rPr>
-          <w:rtl w:val="0"/>
-        </w:rPr>
-      </w:r>
-    </w:p>
-    <w:p>
-      <w:pPr>
-        <w:ind w:left="360" w:firstLine="0"/>
-        <w:contextualSpacing w:val="0"/>
-        <w:rPr/>
-      </w:pPr>
-      <w:r>
-        <w:rPr>
-          <w:rtl w:val="0"/>
-        </w:rPr>
-        <w:t xml:space="preserve">    After converting each layer into a 5 bytes IP address, the position and velocity of PSO can be designed. However, there are a few parameters that need to be defined first - max_length(maximum length of CNN layers), max_fully_connected(maximum fully-connected layers given at least there is one fully-connected layer) listed in Table 3. And then the encoded data type of the position and the velocity will be a byte array with a fixed length of maximum_length * 5 and each byte will be deemed as one dimension of the particle. </w:t>
+        <w:t xml:space="preserve">Table 2-1</w:t>
+      </w:r>
+      <w:r>
+        <w:rPr>
+          <w:rtl w:val="0"/>
+        </w:rPr>
+        <w:t xml:space="preserve">: Four subnets distributed to the three types of CNN layers and the disabled layer</w:t>
       </w:r>
     </w:p>
     <w:p>
@@ -3951,6 +4145,510 @@
     <w:tbl>
       <w:tblPr>
         <w:tblStyle w:val="Table5"/>
+        <w:tblW w:w="9000.0" w:type="dxa"/>
+        <w:jc w:val="left"/>
+        <w:tblInd w:w="460.0" w:type="dxa"/>
+        <w:tblBorders>
+          <w:top w:color="000000" w:space="0" w:sz="8" w:val="single"/>
+          <w:left w:color="000000" w:space="0" w:sz="8" w:val="single"/>
+          <w:bottom w:color="000000" w:space="0" w:sz="8" w:val="single"/>
+          <w:right w:color="000000" w:space="0" w:sz="8" w:val="single"/>
+          <w:insideH w:color="000000" w:space="0" w:sz="8" w:val="single"/>
+          <w:insideV w:color="000000" w:space="0" w:sz="8" w:val="single"/>
+        </w:tblBorders>
+        <w:tblLayout w:type="fixed"/>
+        <w:tblLook w:val="0600"/>
+      </w:tblPr>
+      <w:tblGrid>
+        <w:gridCol w:w="3000"/>
+        <w:gridCol w:w="2595"/>
+        <w:gridCol w:w="3405"/>
+        <w:tblGridChange w:id="0">
+          <w:tblGrid>
+            <w:gridCol w:w="3000"/>
+            <w:gridCol w:w="2595"/>
+            <w:gridCol w:w="3405"/>
+          </w:tblGrid>
+        </w:tblGridChange>
+      </w:tblGrid>
+      <w:tr>
+        <w:tc>
+          <w:tcPr>
+            <w:shd w:fill="auto" w:val="clear"/>
+            <w:tcMar>
+              <w:top w:w="100.0" w:type="dxa"/>
+              <w:left w:w="100.0" w:type="dxa"/>
+              <w:bottom w:w="100.0" w:type="dxa"/>
+              <w:right w:w="100.0" w:type="dxa"/>
+            </w:tcMar>
+            <w:vAlign w:val="top"/>
+          </w:tcPr>
+          <w:p>
+            <w:pPr>
+              <w:widowControl w:val="0"/>
+              <w:spacing w:line="240" w:lineRule="auto"/>
+              <w:contextualSpacing w:val="0"/>
+              <w:rPr/>
+            </w:pPr>
+            <w:r>
+              <w:rPr>
+                <w:rtl w:val="0"/>
+              </w:rPr>
+              <w:t xml:space="preserve">Layer type</w:t>
+            </w:r>
+          </w:p>
+        </w:tc>
+        <w:tc>
+          <w:tcPr>
+            <w:shd w:fill="auto" w:val="clear"/>
+            <w:tcMar>
+              <w:top w:w="100.0" w:type="dxa"/>
+              <w:left w:w="100.0" w:type="dxa"/>
+              <w:bottom w:w="100.0" w:type="dxa"/>
+              <w:right w:w="100.0" w:type="dxa"/>
+            </w:tcMar>
+            <w:vAlign w:val="top"/>
+          </w:tcPr>
+          <w:p>
+            <w:pPr>
+              <w:widowControl w:val="0"/>
+              <w:spacing w:line="240" w:lineRule="auto"/>
+              <w:contextualSpacing w:val="0"/>
+              <w:rPr/>
+            </w:pPr>
+            <w:r>
+              <w:rPr>
+                <w:rtl w:val="0"/>
+              </w:rPr>
+              <w:t xml:space="preserve">Binary (filled to 36 bits)</w:t>
+            </w:r>
+          </w:p>
+        </w:tc>
+        <w:tc>
+          <w:tcPr>
+            <w:shd w:fill="auto" w:val="clear"/>
+            <w:tcMar>
+              <w:top w:w="100.0" w:type="dxa"/>
+              <w:left w:w="100.0" w:type="dxa"/>
+              <w:bottom w:w="100.0" w:type="dxa"/>
+              <w:right w:w="100.0" w:type="dxa"/>
+            </w:tcMar>
+            <w:vAlign w:val="top"/>
+          </w:tcPr>
+          <w:p>
+            <w:pPr>
+              <w:widowControl w:val="0"/>
+              <w:spacing w:line="240" w:lineRule="auto"/>
+              <w:contextualSpacing w:val="0"/>
+              <w:rPr/>
+            </w:pPr>
+            <w:r>
+              <w:rPr>
+                <w:rtl w:val="0"/>
+              </w:rPr>
+              <w:t xml:space="preserve">IP address(after apply the subnet mask in Table 2-1)</w:t>
+            </w:r>
+          </w:p>
+        </w:tc>
+      </w:tr>
+      <w:tr>
+        <w:tc>
+          <w:tcPr>
+            <w:shd w:fill="auto" w:val="clear"/>
+            <w:tcMar>
+              <w:top w:w="100.0" w:type="dxa"/>
+              <w:left w:w="100.0" w:type="dxa"/>
+              <w:bottom w:w="100.0" w:type="dxa"/>
+              <w:right w:w="100.0" w:type="dxa"/>
+            </w:tcMar>
+            <w:vAlign w:val="top"/>
+          </w:tcPr>
+          <w:p>
+            <w:pPr>
+              <w:widowControl w:val="0"/>
+              <w:spacing w:line="240" w:lineRule="auto"/>
+              <w:contextualSpacing w:val="0"/>
+              <w:rPr/>
+            </w:pPr>
+            <w:r>
+              <w:rPr>
+                <w:rtl w:val="0"/>
+              </w:rPr>
+              <w:t xml:space="preserve">Convolutional Layer</w:t>
+            </w:r>
+          </w:p>
+        </w:tc>
+        <w:tc>
+          <w:tcPr>
+            <w:shd w:fill="auto" w:val="clear"/>
+            <w:tcMar>
+              <w:top w:w="100.0" w:type="dxa"/>
+              <w:left w:w="100.0" w:type="dxa"/>
+              <w:bottom w:w="100.0" w:type="dxa"/>
+              <w:right w:w="100.0" w:type="dxa"/>
+            </w:tcMar>
+            <w:vAlign w:val="top"/>
+          </w:tcPr>
+          <w:p>
+            <w:pPr>
+              <w:widowControl w:val="0"/>
+              <w:spacing w:line="240" w:lineRule="auto"/>
+              <w:contextualSpacing w:val="0"/>
+              <w:jc w:val="center"/>
+              <w:rPr/>
+            </w:pPr>
+            <w:r>
+              <w:rPr>
+                <w:rtl w:val="0"/>
+              </w:rPr>
+              <w:t xml:space="preserve">(0000) 0000 1001 1111 0001 0011 1111 1111 1111</w:t>
+            </w:r>
+          </w:p>
+        </w:tc>
+        <w:tc>
+          <w:tcPr>
+            <w:shd w:fill="auto" w:val="clear"/>
+            <w:tcMar>
+              <w:top w:w="100.0" w:type="dxa"/>
+              <w:left w:w="100.0" w:type="dxa"/>
+              <w:bottom w:w="100.0" w:type="dxa"/>
+              <w:right w:w="100.0" w:type="dxa"/>
+            </w:tcMar>
+            <w:vAlign w:val="top"/>
+          </w:tcPr>
+          <w:p>
+            <w:pPr>
+              <w:ind w:left="0" w:firstLine="0"/>
+              <w:contextualSpacing w:val="0"/>
+              <w:jc w:val="center"/>
+              <w:rPr/>
+            </w:pPr>
+            <w:r>
+              <w:rPr>
+                <w:rtl w:val="0"/>
+              </w:rPr>
+              <w:t xml:space="preserve">0.9.241.63.255</w:t>
+            </w:r>
+          </w:p>
+        </w:tc>
+      </w:tr>
+      <w:tr>
+        <w:tc>
+          <w:tcPr>
+            <w:shd w:fill="auto" w:val="clear"/>
+            <w:tcMar>
+              <w:top w:w="100.0" w:type="dxa"/>
+              <w:left w:w="100.0" w:type="dxa"/>
+              <w:bottom w:w="100.0" w:type="dxa"/>
+              <w:right w:w="100.0" w:type="dxa"/>
+            </w:tcMar>
+            <w:vAlign w:val="top"/>
+          </w:tcPr>
+          <w:p>
+            <w:pPr>
+              <w:widowControl w:val="0"/>
+              <w:spacing w:line="240" w:lineRule="auto"/>
+              <w:contextualSpacing w:val="0"/>
+              <w:rPr/>
+            </w:pPr>
+            <w:r>
+              <w:rPr>
+                <w:rtl w:val="0"/>
+              </w:rPr>
+              <w:t xml:space="preserve">Fully-Connected Layer</w:t>
+            </w:r>
+          </w:p>
+        </w:tc>
+        <w:tc>
+          <w:tcPr>
+            <w:shd w:fill="auto" w:val="clear"/>
+            <w:tcMar>
+              <w:top w:w="100.0" w:type="dxa"/>
+              <w:left w:w="100.0" w:type="dxa"/>
+              <w:bottom w:w="100.0" w:type="dxa"/>
+              <w:right w:w="100.0" w:type="dxa"/>
+            </w:tcMar>
+            <w:vAlign w:val="top"/>
+          </w:tcPr>
+          <w:p>
+            <w:pPr>
+              <w:widowControl w:val="0"/>
+              <w:spacing w:line="240" w:lineRule="auto"/>
+              <w:contextualSpacing w:val="0"/>
+              <w:jc w:val="center"/>
+              <w:rPr/>
+            </w:pPr>
+            <w:r>
+              <w:rPr>
+                <w:rtl w:val="0"/>
+              </w:rPr>
+              <w:t xml:space="preserve">(0000 000)0 0000 0111 1100  1111 1110 1111 1111</w:t>
+            </w:r>
+          </w:p>
+        </w:tc>
+        <w:tc>
+          <w:tcPr>
+            <w:shd w:fill="auto" w:val="clear"/>
+            <w:tcMar>
+              <w:top w:w="100.0" w:type="dxa"/>
+              <w:left w:w="100.0" w:type="dxa"/>
+              <w:bottom w:w="100.0" w:type="dxa"/>
+              <w:right w:w="100.0" w:type="dxa"/>
+            </w:tcMar>
+            <w:vAlign w:val="top"/>
+          </w:tcPr>
+          <w:p>
+            <w:pPr>
+              <w:ind w:left="360" w:firstLine="0"/>
+              <w:contextualSpacing w:val="0"/>
+              <w:jc w:val="center"/>
+              <w:rPr/>
+            </w:pPr>
+            <w:r>
+              <w:rPr>
+                <w:rtl w:val="0"/>
+              </w:rPr>
+              <w:t xml:space="preserve">4.0.124.254.255</w:t>
+            </w:r>
+          </w:p>
+        </w:tc>
+      </w:tr>
+      <w:tr>
+        <w:tc>
+          <w:tcPr>
+            <w:shd w:fill="auto" w:val="clear"/>
+            <w:tcMar>
+              <w:top w:w="100.0" w:type="dxa"/>
+              <w:left w:w="100.0" w:type="dxa"/>
+              <w:bottom w:w="100.0" w:type="dxa"/>
+              <w:right w:w="100.0" w:type="dxa"/>
+            </w:tcMar>
+            <w:vAlign w:val="top"/>
+          </w:tcPr>
+          <w:p>
+            <w:pPr>
+              <w:widowControl w:val="0"/>
+              <w:spacing w:line="240" w:lineRule="auto"/>
+              <w:contextualSpacing w:val="0"/>
+              <w:rPr/>
+            </w:pPr>
+            <w:r>
+              <w:rPr>
+                <w:rtl w:val="0"/>
+              </w:rPr>
+              <w:t xml:space="preserve">Pooling Layer</w:t>
+            </w:r>
+          </w:p>
+        </w:tc>
+        <w:tc>
+          <w:tcPr>
+            <w:shd w:fill="auto" w:val="clear"/>
+            <w:tcMar>
+              <w:top w:w="100.0" w:type="dxa"/>
+              <w:left w:w="100.0" w:type="dxa"/>
+              <w:bottom w:w="100.0" w:type="dxa"/>
+              <w:right w:w="100.0" w:type="dxa"/>
+            </w:tcMar>
+            <w:vAlign w:val="top"/>
+          </w:tcPr>
+          <w:p>
+            <w:pPr>
+              <w:widowControl w:val="0"/>
+              <w:spacing w:line="240" w:lineRule="auto"/>
+              <w:contextualSpacing w:val="0"/>
+              <w:jc w:val="center"/>
+              <w:rPr/>
+            </w:pPr>
+            <w:r>
+              <w:rPr>
+                <w:rtl w:val="0"/>
+              </w:rPr>
+              <w:t xml:space="preserve">(0000 0000 0000 0000 0000 0000 00)00 0010 0010</w:t>
+            </w:r>
+          </w:p>
+        </w:tc>
+        <w:tc>
+          <w:tcPr>
+            <w:shd w:fill="auto" w:val="clear"/>
+            <w:tcMar>
+              <w:top w:w="100.0" w:type="dxa"/>
+              <w:left w:w="100.0" w:type="dxa"/>
+              <w:bottom w:w="100.0" w:type="dxa"/>
+              <w:right w:w="100.0" w:type="dxa"/>
+            </w:tcMar>
+            <w:vAlign w:val="top"/>
+          </w:tcPr>
+          <w:p>
+            <w:pPr>
+              <w:ind w:left="360" w:firstLine="0"/>
+              <w:contextualSpacing w:val="0"/>
+              <w:jc w:val="center"/>
+              <w:rPr/>
+            </w:pPr>
+            <w:r>
+              <w:rPr>
+                <w:rtl w:val="0"/>
+              </w:rPr>
+              <w:t xml:space="preserve">4.32.0.0.34</w:t>
+            </w:r>
+          </w:p>
+        </w:tc>
+      </w:tr>
+      <w:tr>
+        <w:tc>
+          <w:tcPr>
+            <w:shd w:fill="auto" w:val="clear"/>
+            <w:tcMar>
+              <w:top w:w="100.0" w:type="dxa"/>
+              <w:left w:w="100.0" w:type="dxa"/>
+              <w:bottom w:w="100.0" w:type="dxa"/>
+              <w:right w:w="100.0" w:type="dxa"/>
+            </w:tcMar>
+            <w:vAlign w:val="top"/>
+          </w:tcPr>
+          <w:p>
+            <w:pPr>
+              <w:widowControl w:val="0"/>
+              <w:spacing w:line="240" w:lineRule="auto"/>
+              <w:contextualSpacing w:val="0"/>
+              <w:rPr/>
+            </w:pPr>
+            <w:r>
+              <w:rPr>
+                <w:rtl w:val="0"/>
+              </w:rPr>
+              <w:t xml:space="preserve">Disabled Layer</w:t>
+            </w:r>
+          </w:p>
+        </w:tc>
+        <w:tc>
+          <w:tcPr>
+            <w:shd w:fill="auto" w:val="clear"/>
+            <w:tcMar>
+              <w:top w:w="100.0" w:type="dxa"/>
+              <w:left w:w="100.0" w:type="dxa"/>
+              <w:bottom w:w="100.0" w:type="dxa"/>
+              <w:right w:w="100.0" w:type="dxa"/>
+            </w:tcMar>
+            <w:vAlign w:val="top"/>
+          </w:tcPr>
+          <w:p>
+            <w:pPr>
+              <w:contextualSpacing w:val="0"/>
+              <w:jc w:val="center"/>
+              <w:rPr/>
+            </w:pPr>
+            <w:r>
+              <w:rPr>
+                <w:rtl w:val="0"/>
+              </w:rPr>
+              <w:t xml:space="preserve">(0000 0000 0000 0000 0000 0000 00)00 0000 0000</w:t>
+            </w:r>
+          </w:p>
+        </w:tc>
+        <w:tc>
+          <w:tcPr>
+            <w:shd w:fill="auto" w:val="clear"/>
+            <w:tcMar>
+              <w:top w:w="100.0" w:type="dxa"/>
+              <w:left w:w="100.0" w:type="dxa"/>
+              <w:bottom w:w="100.0" w:type="dxa"/>
+              <w:right w:w="100.0" w:type="dxa"/>
+            </w:tcMar>
+            <w:vAlign w:val="top"/>
+          </w:tcPr>
+          <w:p>
+            <w:pPr>
+              <w:contextualSpacing w:val="0"/>
+              <w:jc w:val="center"/>
+              <w:rPr/>
+            </w:pPr>
+            <w:r>
+              <w:rPr>
+                <w:rtl w:val="0"/>
+              </w:rPr>
+              <w:t xml:space="preserve">4.32.0.4.0</w:t>
+            </w:r>
+          </w:p>
+        </w:tc>
+      </w:tr>
+    </w:tbl>
+    <w:p>
+      <w:pPr>
+        <w:ind w:left="360" w:firstLine="0"/>
+        <w:contextualSpacing w:val="0"/>
+        <w:jc w:val="center"/>
+        <w:rPr/>
+      </w:pPr>
+      <w:r>
+        <w:rPr>
+          <w:rtl w:val="0"/>
+        </w:rPr>
+      </w:r>
+    </w:p>
+    <w:p>
+      <w:pPr>
+        <w:ind w:left="360" w:firstLine="0"/>
+        <w:contextualSpacing w:val="0"/>
+        <w:jc w:val="center"/>
+        <w:rPr/>
+      </w:pPr>
+      <w:r>
+        <w:rPr>
+          <w:b w:val="1"/>
+          <w:rtl w:val="0"/>
+        </w:rPr>
+        <w:t xml:space="preserve">Table 2-2</w:t>
+      </w:r>
+      <w:r>
+        <w:rPr>
+          <w:rtl w:val="0"/>
+        </w:rPr>
+        <w:t xml:space="preserve">: An example of IP addresses - one for each type of CNN layers</w:t>
+      </w:r>
+    </w:p>
+    <w:p>
+      <w:pPr>
+        <w:ind w:left="360" w:firstLine="0"/>
+        <w:contextualSpacing w:val="0"/>
+        <w:jc w:val="center"/>
+        <w:rPr/>
+      </w:pPr>
+      <w:r>
+        <w:rPr>
+          <w:rtl w:val="0"/>
+        </w:rPr>
+      </w:r>
+    </w:p>
+    <w:p>
+      <w:pPr>
+        <w:ind w:left="360" w:firstLine="0"/>
+        <w:contextualSpacing w:val="0"/>
+        <w:rPr/>
+      </w:pPr>
+      <w:r>
+        <w:rPr>
+          <w:rtl w:val="0"/>
+        </w:rPr>
+        <w:t xml:space="preserve">    After converting each layer into a 5 bytes IP address, the position and velocity of PSO can be designed. However, there are a few parameters that need to be defined first - max_length(maximum length of CNN layers), max_fully_connected(maximum fully-connected layers given at least there is one fully-connected layer) listed in Table 3. And then the encoded data type of the position and the velocity will be a byte array with a fixed length of maximum_length * 5 and each byte will be deemed as one dimension of the particle. </w:t>
+      </w:r>
+    </w:p>
+    <w:p>
+      <w:pPr>
+        <w:ind w:left="360" w:firstLine="0"/>
+        <w:contextualSpacing w:val="0"/>
+        <w:jc w:val="center"/>
+        <w:rPr/>
+      </w:pPr>
+      <w:r>
+        <w:rPr>
+          <w:rtl w:val="0"/>
+        </w:rPr>
+      </w:r>
+    </w:p>
+    <w:tbl>
+      <w:tblPr>
+        <w:tblStyle w:val="Table6"/>
         <w:tblW w:w="9000.0" w:type="dxa"/>
         <w:jc w:val="left"/>
         <w:tblInd w:w="460.0" w:type="dxa"/>
@@ -4428,6 +5126,58 @@
           </w:p>
         </w:tc>
       </w:tr>
+      <w:tr>
+        <w:tc>
+          <w:tcPr>
+            <w:shd w:fill="auto" w:val="clear"/>
+            <w:tcMar>
+              <w:top w:w="100.0" w:type="dxa"/>
+              <w:left w:w="100.0" w:type="dxa"/>
+              <w:bottom w:w="100.0" w:type="dxa"/>
+              <w:right w:w="100.0" w:type="dxa"/>
+            </w:tcMar>
+            <w:vAlign w:val="top"/>
+          </w:tcPr>
+          <w:p>
+            <w:pPr>
+              <w:ind w:left="0" w:firstLine="0"/>
+              <w:contextualSpacing w:val="0"/>
+              <w:rPr/>
+            </w:pPr>
+            <w:r>
+              <w:rPr>
+                <w:rtl w:val="0"/>
+              </w:rPr>
+              <w:t xml:space="preserve">w</w:t>
+            </w:r>
+          </w:p>
+        </w:tc>
+        <w:tc>
+          <w:tcPr>
+            <w:shd w:fill="auto" w:val="clear"/>
+            <w:tcMar>
+              <w:top w:w="100.0" w:type="dxa"/>
+              <w:left w:w="100.0" w:type="dxa"/>
+              <w:bottom w:w="100.0" w:type="dxa"/>
+              <w:right w:w="100.0" w:type="dxa"/>
+            </w:tcMar>
+            <w:vAlign w:val="top"/>
+          </w:tcPr>
+          <w:p>
+            <w:pPr>
+              <w:ind w:left="0" w:firstLine="0"/>
+              <w:contextualSpacing w:val="0"/>
+              <w:rPr/>
+            </w:pPr>
+            <w:r>
+              <w:rPr>
+                <w:rtl w:val="0"/>
+              </w:rPr>
+              <w:t xml:space="preserve">inertia weight for velocity</w:t>
+            </w:r>
+          </w:p>
+        </w:tc>
+      </w:tr>
     </w:tbl>
     <w:p>
       <w:pPr>
@@ -4468,6 +5218,1188 @@
         <w:ind w:left="360" w:firstLine="0"/>
         <w:contextualSpacing w:val="0"/>
         <w:jc w:val="center"/>
+        <w:rPr/>
+      </w:pPr>
+      <w:r>
+        <w:rPr>
+          <w:rtl w:val="0"/>
+        </w:rPr>
+      </w:r>
+    </w:p>
+    <w:p>
+      <w:pPr>
+        <w:ind w:left="360" w:firstLine="0"/>
+        <w:contextualSpacing w:val="0"/>
+        <w:rPr/>
+      </w:pPr>
+      <w:r>
+        <w:rPr>
+          <w:rtl w:val="0"/>
+        </w:rPr>
+        <w:t xml:space="preserve">    Table 4-1 to Table 4-3 shows an example of the particle coping with variable length of CNN architecture. The maximum length is set to 10 which means the maximum length of CNN layers is 10, but we can achieve various length of CNN layers by setting some of the blocks in particle as disabled layers.  </w:t>
+      </w:r>
+    </w:p>
+    <w:p>
+      <w:pPr>
+        <w:ind w:left="360" w:firstLine="0"/>
+        <w:contextualSpacing w:val="0"/>
+        <w:rPr/>
+      </w:pPr>
+      <w:r>
+        <w:rPr>
+          <w:rtl w:val="0"/>
+        </w:rPr>
+      </w:r>
+    </w:p>
+    <w:tbl>
+      <w:tblPr>
+        <w:tblStyle w:val="Table7"/>
+        <w:tblW w:w="9000.0" w:type="dxa"/>
+        <w:jc w:val="left"/>
+        <w:tblInd w:w="460.0" w:type="dxa"/>
+        <w:tblBorders>
+          <w:top w:color="000000" w:space="0" w:sz="8" w:val="single"/>
+          <w:left w:color="000000" w:space="0" w:sz="8" w:val="single"/>
+          <w:bottom w:color="000000" w:space="0" w:sz="8" w:val="single"/>
+          <w:right w:color="000000" w:space="0" w:sz="8" w:val="single"/>
+          <w:insideH w:color="000000" w:space="0" w:sz="8" w:val="single"/>
+          <w:insideV w:color="000000" w:space="0" w:sz="8" w:val="single"/>
+        </w:tblBorders>
+        <w:tblLayout w:type="fixed"/>
+        <w:tblLook w:val="0600"/>
+      </w:tblPr>
+      <w:tblGrid>
+        <w:gridCol w:w="900"/>
+        <w:gridCol w:w="900"/>
+        <w:gridCol w:w="900"/>
+        <w:gridCol w:w="900"/>
+        <w:gridCol w:w="900"/>
+        <w:gridCol w:w="900"/>
+        <w:gridCol w:w="900"/>
+        <w:gridCol w:w="900"/>
+        <w:gridCol w:w="900"/>
+        <w:gridCol w:w="900"/>
+        <w:tblGridChange w:id="0">
+          <w:tblGrid>
+            <w:gridCol w:w="900"/>
+            <w:gridCol w:w="900"/>
+            <w:gridCol w:w="900"/>
+            <w:gridCol w:w="900"/>
+            <w:gridCol w:w="900"/>
+            <w:gridCol w:w="900"/>
+            <w:gridCol w:w="900"/>
+            <w:gridCol w:w="900"/>
+            <w:gridCol w:w="900"/>
+            <w:gridCol w:w="900"/>
+          </w:tblGrid>
+        </w:tblGridChange>
+      </w:tblGrid>
+      <w:tr>
+        <w:tc>
+          <w:tcPr>
+            <w:shd w:fill="auto" w:val="clear"/>
+            <w:tcMar>
+              <w:top w:w="100.0" w:type="dxa"/>
+              <w:left w:w="100.0" w:type="dxa"/>
+              <w:bottom w:w="100.0" w:type="dxa"/>
+              <w:right w:w="100.0" w:type="dxa"/>
+            </w:tcMar>
+            <w:vAlign w:val="top"/>
+          </w:tcPr>
+          <w:p>
+            <w:pPr>
+              <w:keepNext w:val="0"/>
+              <w:keepLines w:val="0"/>
+              <w:widowControl w:val="0"/>
+              <w:pBdr>
+                <w:top w:space="0" w:sz="0" w:val="nil"/>
+                <w:left w:space="0" w:sz="0" w:val="nil"/>
+                <w:bottom w:space="0" w:sz="0" w:val="nil"/>
+                <w:right w:space="0" w:sz="0" w:val="nil"/>
+                <w:between w:space="0" w:sz="0" w:val="nil"/>
+              </w:pBdr>
+              <w:shd w:fill="auto" w:val="clear"/>
+              <w:spacing w:after="0" w:before="0" w:line="240" w:lineRule="auto"/>
+              <w:ind w:left="0" w:right="0" w:firstLine="0"/>
+              <w:contextualSpacing w:val="0"/>
+              <w:jc w:val="center"/>
+              <w:rPr/>
+            </w:pPr>
+            <w:r>
+              <w:rPr>
+                <w:rtl w:val="0"/>
+              </w:rPr>
+              <w:t xml:space="preserve">C</w:t>
+            </w:r>
+          </w:p>
+        </w:tc>
+        <w:tc>
+          <w:tcPr>
+            <w:shd w:fill="auto" w:val="clear"/>
+            <w:tcMar>
+              <w:top w:w="100.0" w:type="dxa"/>
+              <w:left w:w="100.0" w:type="dxa"/>
+              <w:bottom w:w="100.0" w:type="dxa"/>
+              <w:right w:w="100.0" w:type="dxa"/>
+            </w:tcMar>
+            <w:vAlign w:val="top"/>
+          </w:tcPr>
+          <w:p>
+            <w:pPr>
+              <w:keepNext w:val="0"/>
+              <w:keepLines w:val="0"/>
+              <w:widowControl w:val="0"/>
+              <w:pBdr>
+                <w:top w:space="0" w:sz="0" w:val="nil"/>
+                <w:left w:space="0" w:sz="0" w:val="nil"/>
+                <w:bottom w:space="0" w:sz="0" w:val="nil"/>
+                <w:right w:space="0" w:sz="0" w:val="nil"/>
+                <w:between w:space="0" w:sz="0" w:val="nil"/>
+              </w:pBdr>
+              <w:shd w:fill="auto" w:val="clear"/>
+              <w:spacing w:after="0" w:before="0" w:line="240" w:lineRule="auto"/>
+              <w:ind w:left="0" w:right="0" w:firstLine="0"/>
+              <w:contextualSpacing w:val="0"/>
+              <w:jc w:val="center"/>
+              <w:rPr/>
+            </w:pPr>
+            <w:r>
+              <w:rPr>
+                <w:rtl w:val="0"/>
+              </w:rPr>
+              <w:t xml:space="preserve">C</w:t>
+            </w:r>
+          </w:p>
+        </w:tc>
+        <w:tc>
+          <w:tcPr>
+            <w:shd w:fill="auto" w:val="clear"/>
+            <w:tcMar>
+              <w:top w:w="100.0" w:type="dxa"/>
+              <w:left w:w="100.0" w:type="dxa"/>
+              <w:bottom w:w="100.0" w:type="dxa"/>
+              <w:right w:w="100.0" w:type="dxa"/>
+            </w:tcMar>
+            <w:vAlign w:val="top"/>
+          </w:tcPr>
+          <w:p>
+            <w:pPr>
+              <w:keepNext w:val="0"/>
+              <w:keepLines w:val="0"/>
+              <w:widowControl w:val="0"/>
+              <w:pBdr>
+                <w:top w:space="0" w:sz="0" w:val="nil"/>
+                <w:left w:space="0" w:sz="0" w:val="nil"/>
+                <w:bottom w:space="0" w:sz="0" w:val="nil"/>
+                <w:right w:space="0" w:sz="0" w:val="nil"/>
+                <w:between w:space="0" w:sz="0" w:val="nil"/>
+              </w:pBdr>
+              <w:shd w:fill="auto" w:val="clear"/>
+              <w:spacing w:after="0" w:before="0" w:line="240" w:lineRule="auto"/>
+              <w:ind w:left="0" w:right="0" w:firstLine="0"/>
+              <w:contextualSpacing w:val="0"/>
+              <w:jc w:val="center"/>
+              <w:rPr/>
+            </w:pPr>
+            <w:r>
+              <w:rPr>
+                <w:rtl w:val="0"/>
+              </w:rPr>
+              <w:t xml:space="preserve">P</w:t>
+            </w:r>
+          </w:p>
+        </w:tc>
+        <w:tc>
+          <w:tcPr>
+            <w:shd w:fill="auto" w:val="clear"/>
+            <w:tcMar>
+              <w:top w:w="100.0" w:type="dxa"/>
+              <w:left w:w="100.0" w:type="dxa"/>
+              <w:bottom w:w="100.0" w:type="dxa"/>
+              <w:right w:w="100.0" w:type="dxa"/>
+            </w:tcMar>
+            <w:vAlign w:val="top"/>
+          </w:tcPr>
+          <w:p>
+            <w:pPr>
+              <w:keepNext w:val="0"/>
+              <w:keepLines w:val="0"/>
+              <w:widowControl w:val="0"/>
+              <w:pBdr>
+                <w:top w:space="0" w:sz="0" w:val="nil"/>
+                <w:left w:space="0" w:sz="0" w:val="nil"/>
+                <w:bottom w:space="0" w:sz="0" w:val="nil"/>
+                <w:right w:space="0" w:sz="0" w:val="nil"/>
+                <w:between w:space="0" w:sz="0" w:val="nil"/>
+              </w:pBdr>
+              <w:shd w:fill="auto" w:val="clear"/>
+              <w:spacing w:after="0" w:before="0" w:line="240" w:lineRule="auto"/>
+              <w:ind w:left="0" w:right="0" w:firstLine="0"/>
+              <w:contextualSpacing w:val="0"/>
+              <w:jc w:val="center"/>
+              <w:rPr/>
+            </w:pPr>
+            <w:r>
+              <w:rPr>
+                <w:rtl w:val="0"/>
+              </w:rPr>
+              <w:t xml:space="preserve">P</w:t>
+            </w:r>
+          </w:p>
+        </w:tc>
+        <w:tc>
+          <w:tcPr>
+            <w:shd w:fill="auto" w:val="clear"/>
+            <w:tcMar>
+              <w:top w:w="100.0" w:type="dxa"/>
+              <w:left w:w="100.0" w:type="dxa"/>
+              <w:bottom w:w="100.0" w:type="dxa"/>
+              <w:right w:w="100.0" w:type="dxa"/>
+            </w:tcMar>
+            <w:vAlign w:val="top"/>
+          </w:tcPr>
+          <w:p>
+            <w:pPr>
+              <w:keepNext w:val="0"/>
+              <w:keepLines w:val="0"/>
+              <w:widowControl w:val="0"/>
+              <w:pBdr>
+                <w:top w:space="0" w:sz="0" w:val="nil"/>
+                <w:left w:space="0" w:sz="0" w:val="nil"/>
+                <w:bottom w:space="0" w:sz="0" w:val="nil"/>
+                <w:right w:space="0" w:sz="0" w:val="nil"/>
+                <w:between w:space="0" w:sz="0" w:val="nil"/>
+              </w:pBdr>
+              <w:shd w:fill="auto" w:val="clear"/>
+              <w:spacing w:after="0" w:before="0" w:line="240" w:lineRule="auto"/>
+              <w:ind w:left="0" w:right="0" w:firstLine="0"/>
+              <w:contextualSpacing w:val="0"/>
+              <w:jc w:val="center"/>
+              <w:rPr/>
+            </w:pPr>
+            <w:r>
+              <w:rPr>
+                <w:rtl w:val="0"/>
+              </w:rPr>
+              <w:t xml:space="preserve">C</w:t>
+            </w:r>
+          </w:p>
+        </w:tc>
+        <w:tc>
+          <w:tcPr>
+            <w:shd w:fill="auto" w:val="clear"/>
+            <w:tcMar>
+              <w:top w:w="100.0" w:type="dxa"/>
+              <w:left w:w="100.0" w:type="dxa"/>
+              <w:bottom w:w="100.0" w:type="dxa"/>
+              <w:right w:w="100.0" w:type="dxa"/>
+            </w:tcMar>
+            <w:vAlign w:val="top"/>
+          </w:tcPr>
+          <w:p>
+            <w:pPr>
+              <w:keepNext w:val="0"/>
+              <w:keepLines w:val="0"/>
+              <w:widowControl w:val="0"/>
+              <w:pBdr>
+                <w:top w:space="0" w:sz="0" w:val="nil"/>
+                <w:left w:space="0" w:sz="0" w:val="nil"/>
+                <w:bottom w:space="0" w:sz="0" w:val="nil"/>
+                <w:right w:space="0" w:sz="0" w:val="nil"/>
+                <w:between w:space="0" w:sz="0" w:val="nil"/>
+              </w:pBdr>
+              <w:shd w:fill="auto" w:val="clear"/>
+              <w:spacing w:after="0" w:before="0" w:line="240" w:lineRule="auto"/>
+              <w:ind w:left="0" w:right="0" w:firstLine="0"/>
+              <w:contextualSpacing w:val="0"/>
+              <w:jc w:val="center"/>
+              <w:rPr/>
+            </w:pPr>
+            <w:r>
+              <w:rPr>
+                <w:rtl w:val="0"/>
+              </w:rPr>
+              <w:t xml:space="preserve">C</w:t>
+            </w:r>
+          </w:p>
+        </w:tc>
+        <w:tc>
+          <w:tcPr>
+            <w:shd w:fill="auto" w:val="clear"/>
+            <w:tcMar>
+              <w:top w:w="100.0" w:type="dxa"/>
+              <w:left w:w="100.0" w:type="dxa"/>
+              <w:bottom w:w="100.0" w:type="dxa"/>
+              <w:right w:w="100.0" w:type="dxa"/>
+            </w:tcMar>
+            <w:vAlign w:val="top"/>
+          </w:tcPr>
+          <w:p>
+            <w:pPr>
+              <w:keepNext w:val="0"/>
+              <w:keepLines w:val="0"/>
+              <w:widowControl w:val="0"/>
+              <w:pBdr>
+                <w:top w:space="0" w:sz="0" w:val="nil"/>
+                <w:left w:space="0" w:sz="0" w:val="nil"/>
+                <w:bottom w:space="0" w:sz="0" w:val="nil"/>
+                <w:right w:space="0" w:sz="0" w:val="nil"/>
+                <w:between w:space="0" w:sz="0" w:val="nil"/>
+              </w:pBdr>
+              <w:shd w:fill="auto" w:val="clear"/>
+              <w:spacing w:after="0" w:before="0" w:line="240" w:lineRule="auto"/>
+              <w:ind w:left="0" w:right="0" w:firstLine="0"/>
+              <w:contextualSpacing w:val="0"/>
+              <w:jc w:val="center"/>
+              <w:rPr/>
+            </w:pPr>
+            <w:r>
+              <w:rPr>
+                <w:rtl w:val="0"/>
+              </w:rPr>
+              <w:t xml:space="preserve">P</w:t>
+            </w:r>
+          </w:p>
+        </w:tc>
+        <w:tc>
+          <w:tcPr>
+            <w:shd w:fill="auto" w:val="clear"/>
+            <w:tcMar>
+              <w:top w:w="100.0" w:type="dxa"/>
+              <w:left w:w="100.0" w:type="dxa"/>
+              <w:bottom w:w="100.0" w:type="dxa"/>
+              <w:right w:w="100.0" w:type="dxa"/>
+            </w:tcMar>
+            <w:vAlign w:val="top"/>
+          </w:tcPr>
+          <w:p>
+            <w:pPr>
+              <w:keepNext w:val="0"/>
+              <w:keepLines w:val="0"/>
+              <w:widowControl w:val="0"/>
+              <w:pBdr>
+                <w:top w:space="0" w:sz="0" w:val="nil"/>
+                <w:left w:space="0" w:sz="0" w:val="nil"/>
+                <w:bottom w:space="0" w:sz="0" w:val="nil"/>
+                <w:right w:space="0" w:sz="0" w:val="nil"/>
+                <w:between w:space="0" w:sz="0" w:val="nil"/>
+              </w:pBdr>
+              <w:shd w:fill="auto" w:val="clear"/>
+              <w:spacing w:after="0" w:before="0" w:line="240" w:lineRule="auto"/>
+              <w:ind w:left="0" w:right="0" w:firstLine="0"/>
+              <w:contextualSpacing w:val="0"/>
+              <w:jc w:val="center"/>
+              <w:rPr/>
+            </w:pPr>
+            <w:r>
+              <w:rPr>
+                <w:rtl w:val="0"/>
+              </w:rPr>
+              <w:t xml:space="preserve">P</w:t>
+            </w:r>
+          </w:p>
+        </w:tc>
+        <w:tc>
+          <w:tcPr>
+            <w:shd w:fill="auto" w:val="clear"/>
+            <w:tcMar>
+              <w:top w:w="100.0" w:type="dxa"/>
+              <w:left w:w="100.0" w:type="dxa"/>
+              <w:bottom w:w="100.0" w:type="dxa"/>
+              <w:right w:w="100.0" w:type="dxa"/>
+            </w:tcMar>
+            <w:vAlign w:val="top"/>
+          </w:tcPr>
+          <w:p>
+            <w:pPr>
+              <w:keepNext w:val="0"/>
+              <w:keepLines w:val="0"/>
+              <w:widowControl w:val="0"/>
+              <w:pBdr>
+                <w:top w:space="0" w:sz="0" w:val="nil"/>
+                <w:left w:space="0" w:sz="0" w:val="nil"/>
+                <w:bottom w:space="0" w:sz="0" w:val="nil"/>
+                <w:right w:space="0" w:sz="0" w:val="nil"/>
+                <w:between w:space="0" w:sz="0" w:val="nil"/>
+              </w:pBdr>
+              <w:shd w:fill="auto" w:val="clear"/>
+              <w:spacing w:after="0" w:before="0" w:line="240" w:lineRule="auto"/>
+              <w:ind w:left="0" w:right="0" w:firstLine="0"/>
+              <w:contextualSpacing w:val="0"/>
+              <w:jc w:val="center"/>
+              <w:rPr/>
+            </w:pPr>
+            <w:r>
+              <w:rPr>
+                <w:rtl w:val="0"/>
+              </w:rPr>
+              <w:t xml:space="preserve">F</w:t>
+            </w:r>
+          </w:p>
+        </w:tc>
+        <w:tc>
+          <w:tcPr>
+            <w:shd w:fill="auto" w:val="clear"/>
+            <w:tcMar>
+              <w:top w:w="100.0" w:type="dxa"/>
+              <w:left w:w="100.0" w:type="dxa"/>
+              <w:bottom w:w="100.0" w:type="dxa"/>
+              <w:right w:w="100.0" w:type="dxa"/>
+            </w:tcMar>
+            <w:vAlign w:val="top"/>
+          </w:tcPr>
+          <w:p>
+            <w:pPr>
+              <w:keepNext w:val="0"/>
+              <w:keepLines w:val="0"/>
+              <w:widowControl w:val="0"/>
+              <w:pBdr>
+                <w:top w:space="0" w:sz="0" w:val="nil"/>
+                <w:left w:space="0" w:sz="0" w:val="nil"/>
+                <w:bottom w:space="0" w:sz="0" w:val="nil"/>
+                <w:right w:space="0" w:sz="0" w:val="nil"/>
+                <w:between w:space="0" w:sz="0" w:val="nil"/>
+              </w:pBdr>
+              <w:shd w:fill="auto" w:val="clear"/>
+              <w:spacing w:after="0" w:before="0" w:line="240" w:lineRule="auto"/>
+              <w:ind w:left="0" w:right="0" w:firstLine="0"/>
+              <w:contextualSpacing w:val="0"/>
+              <w:jc w:val="center"/>
+              <w:rPr/>
+            </w:pPr>
+            <w:r>
+              <w:rPr>
+                <w:rtl w:val="0"/>
+              </w:rPr>
+              <w:t xml:space="preserve">F</w:t>
+            </w:r>
+          </w:p>
+        </w:tc>
+      </w:tr>
+    </w:tbl>
+    <w:p>
+      <w:pPr>
+        <w:ind w:left="360" w:firstLine="0"/>
+        <w:contextualSpacing w:val="0"/>
+        <w:jc w:val="center"/>
+        <w:rPr/>
+      </w:pPr>
+      <w:r>
+        <w:rPr>
+          <w:b w:val="1"/>
+          <w:rtl w:val="0"/>
+        </w:rPr>
+        <w:t xml:space="preserve">Table 4-1</w:t>
+      </w:r>
+      <w:r>
+        <w:rPr>
+          <w:rtl w:val="0"/>
+        </w:rPr>
+        <w:t xml:space="preserve">: The particle with max_length=10 and no disabled layer represent a CNN of 10 layers</w:t>
+      </w:r>
+    </w:p>
+    <w:p>
+      <w:pPr>
+        <w:ind w:left="360" w:firstLine="0"/>
+        <w:contextualSpacing w:val="0"/>
+        <w:rPr/>
+      </w:pPr>
+      <w:r>
+        <w:rPr>
+          <w:rtl w:val="0"/>
+        </w:rPr>
+      </w:r>
+    </w:p>
+    <w:tbl>
+      <w:tblPr>
+        <w:tblStyle w:val="Table8"/>
+        <w:tblW w:w="9000.0" w:type="dxa"/>
+        <w:jc w:val="left"/>
+        <w:tblInd w:w="460.0" w:type="dxa"/>
+        <w:tblBorders>
+          <w:top w:color="000000" w:space="0" w:sz="8" w:val="single"/>
+          <w:left w:color="000000" w:space="0" w:sz="8" w:val="single"/>
+          <w:bottom w:color="000000" w:space="0" w:sz="8" w:val="single"/>
+          <w:right w:color="000000" w:space="0" w:sz="8" w:val="single"/>
+          <w:insideH w:color="000000" w:space="0" w:sz="8" w:val="single"/>
+          <w:insideV w:color="000000" w:space="0" w:sz="8" w:val="single"/>
+        </w:tblBorders>
+        <w:tblLayout w:type="fixed"/>
+        <w:tblLook w:val="0600"/>
+      </w:tblPr>
+      <w:tblGrid>
+        <w:gridCol w:w="900"/>
+        <w:gridCol w:w="900"/>
+        <w:gridCol w:w="900"/>
+        <w:gridCol w:w="900"/>
+        <w:gridCol w:w="900"/>
+        <w:gridCol w:w="900"/>
+        <w:gridCol w:w="900"/>
+        <w:gridCol w:w="900"/>
+        <w:gridCol w:w="900"/>
+        <w:gridCol w:w="900"/>
+        <w:tblGridChange w:id="0">
+          <w:tblGrid>
+            <w:gridCol w:w="900"/>
+            <w:gridCol w:w="900"/>
+            <w:gridCol w:w="900"/>
+            <w:gridCol w:w="900"/>
+            <w:gridCol w:w="900"/>
+            <w:gridCol w:w="900"/>
+            <w:gridCol w:w="900"/>
+            <w:gridCol w:w="900"/>
+            <w:gridCol w:w="900"/>
+            <w:gridCol w:w="900"/>
+          </w:tblGrid>
+        </w:tblGridChange>
+      </w:tblGrid>
+      <w:tr>
+        <w:tc>
+          <w:tcPr>
+            <w:shd w:fill="auto" w:val="clear"/>
+            <w:tcMar>
+              <w:top w:w="100.0" w:type="dxa"/>
+              <w:left w:w="100.0" w:type="dxa"/>
+              <w:bottom w:w="100.0" w:type="dxa"/>
+              <w:right w:w="100.0" w:type="dxa"/>
+            </w:tcMar>
+            <w:vAlign w:val="top"/>
+          </w:tcPr>
+          <w:p>
+            <w:pPr>
+              <w:widowControl w:val="0"/>
+              <w:spacing w:line="240" w:lineRule="auto"/>
+              <w:contextualSpacing w:val="0"/>
+              <w:jc w:val="center"/>
+              <w:rPr/>
+            </w:pPr>
+            <w:r>
+              <w:rPr>
+                <w:rtl w:val="0"/>
+              </w:rPr>
+              <w:t xml:space="preserve">C</w:t>
+            </w:r>
+          </w:p>
+        </w:tc>
+        <w:tc>
+          <w:tcPr>
+            <w:shd w:fill="auto" w:val="clear"/>
+            <w:tcMar>
+              <w:top w:w="100.0" w:type="dxa"/>
+              <w:left w:w="100.0" w:type="dxa"/>
+              <w:bottom w:w="100.0" w:type="dxa"/>
+              <w:right w:w="100.0" w:type="dxa"/>
+            </w:tcMar>
+            <w:vAlign w:val="top"/>
+          </w:tcPr>
+          <w:p>
+            <w:pPr>
+              <w:widowControl w:val="0"/>
+              <w:spacing w:line="240" w:lineRule="auto"/>
+              <w:contextualSpacing w:val="0"/>
+              <w:jc w:val="center"/>
+              <w:rPr/>
+            </w:pPr>
+            <w:r>
+              <w:rPr>
+                <w:rtl w:val="0"/>
+              </w:rPr>
+              <w:t xml:space="preserve">C</w:t>
+            </w:r>
+          </w:p>
+        </w:tc>
+        <w:tc>
+          <w:tcPr>
+            <w:shd w:fill="999999" w:val="clear"/>
+            <w:tcMar>
+              <w:top w:w="100.0" w:type="dxa"/>
+              <w:left w:w="100.0" w:type="dxa"/>
+              <w:bottom w:w="100.0" w:type="dxa"/>
+              <w:right w:w="100.0" w:type="dxa"/>
+            </w:tcMar>
+            <w:vAlign w:val="top"/>
+          </w:tcPr>
+          <w:p>
+            <w:pPr>
+              <w:widowControl w:val="0"/>
+              <w:spacing w:line="240" w:lineRule="auto"/>
+              <w:contextualSpacing w:val="0"/>
+              <w:jc w:val="center"/>
+              <w:rPr/>
+            </w:pPr>
+            <w:r>
+              <w:rPr>
+                <w:rtl w:val="0"/>
+              </w:rPr>
+              <w:t xml:space="preserve">D</w:t>
+            </w:r>
+          </w:p>
+        </w:tc>
+        <w:tc>
+          <w:tcPr>
+            <w:shd w:fill="auto" w:val="clear"/>
+            <w:tcMar>
+              <w:top w:w="100.0" w:type="dxa"/>
+              <w:left w:w="100.0" w:type="dxa"/>
+              <w:bottom w:w="100.0" w:type="dxa"/>
+              <w:right w:w="100.0" w:type="dxa"/>
+            </w:tcMar>
+            <w:vAlign w:val="top"/>
+          </w:tcPr>
+          <w:p>
+            <w:pPr>
+              <w:widowControl w:val="0"/>
+              <w:spacing w:line="240" w:lineRule="auto"/>
+              <w:contextualSpacing w:val="0"/>
+              <w:jc w:val="center"/>
+              <w:rPr/>
+            </w:pPr>
+            <w:r>
+              <w:rPr>
+                <w:rtl w:val="0"/>
+              </w:rPr>
+              <w:t xml:space="preserve">P</w:t>
+            </w:r>
+          </w:p>
+        </w:tc>
+        <w:tc>
+          <w:tcPr>
+            <w:shd w:fill="b7b7b7" w:val="clear"/>
+            <w:tcMar>
+              <w:top w:w="100.0" w:type="dxa"/>
+              <w:left w:w="100.0" w:type="dxa"/>
+              <w:bottom w:w="100.0" w:type="dxa"/>
+              <w:right w:w="100.0" w:type="dxa"/>
+            </w:tcMar>
+            <w:vAlign w:val="top"/>
+          </w:tcPr>
+          <w:p>
+            <w:pPr>
+              <w:widowControl w:val="0"/>
+              <w:spacing w:line="240" w:lineRule="auto"/>
+              <w:contextualSpacing w:val="0"/>
+              <w:jc w:val="center"/>
+              <w:rPr/>
+            </w:pPr>
+            <w:r>
+              <w:rPr>
+                <w:rtl w:val="0"/>
+              </w:rPr>
+              <w:t xml:space="preserve">D</w:t>
+            </w:r>
+          </w:p>
+        </w:tc>
+        <w:tc>
+          <w:tcPr>
+            <w:shd w:fill="auto" w:val="clear"/>
+            <w:tcMar>
+              <w:top w:w="100.0" w:type="dxa"/>
+              <w:left w:w="100.0" w:type="dxa"/>
+              <w:bottom w:w="100.0" w:type="dxa"/>
+              <w:right w:w="100.0" w:type="dxa"/>
+            </w:tcMar>
+            <w:vAlign w:val="top"/>
+          </w:tcPr>
+          <w:p>
+            <w:pPr>
+              <w:widowControl w:val="0"/>
+              <w:spacing w:line="240" w:lineRule="auto"/>
+              <w:contextualSpacing w:val="0"/>
+              <w:jc w:val="center"/>
+              <w:rPr/>
+            </w:pPr>
+            <w:r>
+              <w:rPr>
+                <w:rtl w:val="0"/>
+              </w:rPr>
+              <w:t xml:space="preserve">C</w:t>
+            </w:r>
+          </w:p>
+        </w:tc>
+        <w:tc>
+          <w:tcPr>
+            <w:shd w:fill="b7b7b7" w:val="clear"/>
+            <w:tcMar>
+              <w:top w:w="100.0" w:type="dxa"/>
+              <w:left w:w="100.0" w:type="dxa"/>
+              <w:bottom w:w="100.0" w:type="dxa"/>
+              <w:right w:w="100.0" w:type="dxa"/>
+            </w:tcMar>
+            <w:vAlign w:val="top"/>
+          </w:tcPr>
+          <w:p>
+            <w:pPr>
+              <w:widowControl w:val="0"/>
+              <w:spacing w:line="240" w:lineRule="auto"/>
+              <w:contextualSpacing w:val="0"/>
+              <w:jc w:val="center"/>
+              <w:rPr/>
+            </w:pPr>
+            <w:r>
+              <w:rPr>
+                <w:rtl w:val="0"/>
+              </w:rPr>
+              <w:t xml:space="preserve">D</w:t>
+            </w:r>
+          </w:p>
+        </w:tc>
+        <w:tc>
+          <w:tcPr>
+            <w:shd w:fill="auto" w:val="clear"/>
+            <w:tcMar>
+              <w:top w:w="100.0" w:type="dxa"/>
+              <w:left w:w="100.0" w:type="dxa"/>
+              <w:bottom w:w="100.0" w:type="dxa"/>
+              <w:right w:w="100.0" w:type="dxa"/>
+            </w:tcMar>
+            <w:vAlign w:val="top"/>
+          </w:tcPr>
+          <w:p>
+            <w:pPr>
+              <w:widowControl w:val="0"/>
+              <w:spacing w:line="240" w:lineRule="auto"/>
+              <w:contextualSpacing w:val="0"/>
+              <w:jc w:val="center"/>
+              <w:rPr/>
+            </w:pPr>
+            <w:r>
+              <w:rPr>
+                <w:rtl w:val="0"/>
+              </w:rPr>
+              <w:t xml:space="preserve">P</w:t>
+            </w:r>
+          </w:p>
+        </w:tc>
+        <w:tc>
+          <w:tcPr>
+            <w:shd w:fill="auto" w:val="clear"/>
+            <w:tcMar>
+              <w:top w:w="100.0" w:type="dxa"/>
+              <w:left w:w="100.0" w:type="dxa"/>
+              <w:bottom w:w="100.0" w:type="dxa"/>
+              <w:right w:w="100.0" w:type="dxa"/>
+            </w:tcMar>
+            <w:vAlign w:val="top"/>
+          </w:tcPr>
+          <w:p>
+            <w:pPr>
+              <w:widowControl w:val="0"/>
+              <w:spacing w:line="240" w:lineRule="auto"/>
+              <w:contextualSpacing w:val="0"/>
+              <w:jc w:val="center"/>
+              <w:rPr/>
+            </w:pPr>
+            <w:r>
+              <w:rPr>
+                <w:rtl w:val="0"/>
+              </w:rPr>
+              <w:t xml:space="preserve">F</w:t>
+            </w:r>
+          </w:p>
+        </w:tc>
+        <w:tc>
+          <w:tcPr>
+            <w:shd w:fill="auto" w:val="clear"/>
+            <w:tcMar>
+              <w:top w:w="100.0" w:type="dxa"/>
+              <w:left w:w="100.0" w:type="dxa"/>
+              <w:bottom w:w="100.0" w:type="dxa"/>
+              <w:right w:w="100.0" w:type="dxa"/>
+            </w:tcMar>
+            <w:vAlign w:val="top"/>
+          </w:tcPr>
+          <w:p>
+            <w:pPr>
+              <w:widowControl w:val="0"/>
+              <w:spacing w:line="240" w:lineRule="auto"/>
+              <w:contextualSpacing w:val="0"/>
+              <w:jc w:val="center"/>
+              <w:rPr/>
+            </w:pPr>
+            <w:r>
+              <w:rPr>
+                <w:rtl w:val="0"/>
+              </w:rPr>
+              <w:t xml:space="preserve">F</w:t>
+            </w:r>
+          </w:p>
+        </w:tc>
+      </w:tr>
+    </w:tbl>
+    <w:p>
+      <w:pPr>
+        <w:ind w:left="360" w:firstLine="0"/>
+        <w:contextualSpacing w:val="0"/>
+        <w:jc w:val="center"/>
+        <w:rPr/>
+      </w:pPr>
+      <w:r>
+        <w:rPr>
+          <w:b w:val="1"/>
+          <w:rtl w:val="0"/>
+        </w:rPr>
+        <w:t xml:space="preserve">Table 4-2</w:t>
+      </w:r>
+      <w:r>
+        <w:rPr>
+          <w:rtl w:val="0"/>
+        </w:rPr>
+        <w:t xml:space="preserve">: The particle with max_length=10 and 3 disabled layer represent a CNN of 7 layers</w:t>
+      </w:r>
+    </w:p>
+    <w:p>
+      <w:pPr>
+        <w:ind w:left="360" w:firstLine="0"/>
+        <w:contextualSpacing w:val="0"/>
+        <w:rPr/>
+      </w:pPr>
+      <w:r>
+        <w:rPr>
+          <w:rtl w:val="0"/>
+        </w:rPr>
+      </w:r>
+    </w:p>
+    <w:tbl>
+      <w:tblPr>
+        <w:tblStyle w:val="Table9"/>
+        <w:tblW w:w="9000.0" w:type="dxa"/>
+        <w:jc w:val="left"/>
+        <w:tblInd w:w="460.0" w:type="dxa"/>
+        <w:tblBorders>
+          <w:top w:color="000000" w:space="0" w:sz="8" w:val="single"/>
+          <w:left w:color="000000" w:space="0" w:sz="8" w:val="single"/>
+          <w:bottom w:color="000000" w:space="0" w:sz="8" w:val="single"/>
+          <w:right w:color="000000" w:space="0" w:sz="8" w:val="single"/>
+          <w:insideH w:color="000000" w:space="0" w:sz="8" w:val="single"/>
+          <w:insideV w:color="000000" w:space="0" w:sz="8" w:val="single"/>
+        </w:tblBorders>
+        <w:tblLayout w:type="fixed"/>
+        <w:tblLook w:val="0600"/>
+      </w:tblPr>
+      <w:tblGrid>
+        <w:gridCol w:w="900"/>
+        <w:gridCol w:w="900"/>
+        <w:gridCol w:w="900"/>
+        <w:gridCol w:w="900"/>
+        <w:gridCol w:w="900"/>
+        <w:gridCol w:w="900"/>
+        <w:gridCol w:w="900"/>
+        <w:gridCol w:w="900"/>
+        <w:gridCol w:w="900"/>
+        <w:gridCol w:w="900"/>
+        <w:tblGridChange w:id="0">
+          <w:tblGrid>
+            <w:gridCol w:w="900"/>
+            <w:gridCol w:w="900"/>
+            <w:gridCol w:w="900"/>
+            <w:gridCol w:w="900"/>
+            <w:gridCol w:w="900"/>
+            <w:gridCol w:w="900"/>
+            <w:gridCol w:w="900"/>
+            <w:gridCol w:w="900"/>
+            <w:gridCol w:w="900"/>
+            <w:gridCol w:w="900"/>
+          </w:tblGrid>
+        </w:tblGridChange>
+      </w:tblGrid>
+      <w:tr>
+        <w:tc>
+          <w:tcPr>
+            <w:shd w:fill="auto" w:val="clear"/>
+            <w:tcMar>
+              <w:top w:w="100.0" w:type="dxa"/>
+              <w:left w:w="100.0" w:type="dxa"/>
+              <w:bottom w:w="100.0" w:type="dxa"/>
+              <w:right w:w="100.0" w:type="dxa"/>
+            </w:tcMar>
+            <w:vAlign w:val="top"/>
+          </w:tcPr>
+          <w:p>
+            <w:pPr>
+              <w:widowControl w:val="0"/>
+              <w:spacing w:line="240" w:lineRule="auto"/>
+              <w:contextualSpacing w:val="0"/>
+              <w:jc w:val="center"/>
+              <w:rPr/>
+            </w:pPr>
+            <w:r>
+              <w:rPr>
+                <w:rtl w:val="0"/>
+              </w:rPr>
+              <w:t xml:space="preserve">C</w:t>
+            </w:r>
+          </w:p>
+        </w:tc>
+        <w:tc>
+          <w:tcPr>
+            <w:shd w:fill="b7b7b7" w:val="clear"/>
+            <w:tcMar>
+              <w:top w:w="100.0" w:type="dxa"/>
+              <w:left w:w="100.0" w:type="dxa"/>
+              <w:bottom w:w="100.0" w:type="dxa"/>
+              <w:right w:w="100.0" w:type="dxa"/>
+            </w:tcMar>
+            <w:vAlign w:val="top"/>
+          </w:tcPr>
+          <w:p>
+            <w:pPr>
+              <w:widowControl w:val="0"/>
+              <w:spacing w:line="240" w:lineRule="auto"/>
+              <w:contextualSpacing w:val="0"/>
+              <w:jc w:val="center"/>
+              <w:rPr/>
+            </w:pPr>
+            <w:r>
+              <w:rPr>
+                <w:rtl w:val="0"/>
+              </w:rPr>
+              <w:t xml:space="preserve">D</w:t>
+            </w:r>
+          </w:p>
+        </w:tc>
+        <w:tc>
+          <w:tcPr>
+            <w:shd w:fill="b7b7b7" w:val="clear"/>
+            <w:tcMar>
+              <w:top w:w="100.0" w:type="dxa"/>
+              <w:left w:w="100.0" w:type="dxa"/>
+              <w:bottom w:w="100.0" w:type="dxa"/>
+              <w:right w:w="100.0" w:type="dxa"/>
+            </w:tcMar>
+            <w:vAlign w:val="top"/>
+          </w:tcPr>
+          <w:p>
+            <w:pPr>
+              <w:widowControl w:val="0"/>
+              <w:spacing w:line="240" w:lineRule="auto"/>
+              <w:contextualSpacing w:val="0"/>
+              <w:jc w:val="center"/>
+              <w:rPr/>
+            </w:pPr>
+            <w:r>
+              <w:rPr>
+                <w:rtl w:val="0"/>
+              </w:rPr>
+              <w:t xml:space="preserve">D</w:t>
+            </w:r>
+          </w:p>
+        </w:tc>
+        <w:tc>
+          <w:tcPr>
+            <w:shd w:fill="auto" w:val="clear"/>
+            <w:tcMar>
+              <w:top w:w="100.0" w:type="dxa"/>
+              <w:left w:w="100.0" w:type="dxa"/>
+              <w:bottom w:w="100.0" w:type="dxa"/>
+              <w:right w:w="100.0" w:type="dxa"/>
+            </w:tcMar>
+            <w:vAlign w:val="top"/>
+          </w:tcPr>
+          <w:p>
+            <w:pPr>
+              <w:widowControl w:val="0"/>
+              <w:spacing w:line="240" w:lineRule="auto"/>
+              <w:contextualSpacing w:val="0"/>
+              <w:jc w:val="center"/>
+              <w:rPr/>
+            </w:pPr>
+            <w:r>
+              <w:rPr>
+                <w:rtl w:val="0"/>
+              </w:rPr>
+              <w:t xml:space="preserve">P</w:t>
+            </w:r>
+          </w:p>
+        </w:tc>
+        <w:tc>
+          <w:tcPr>
+            <w:shd w:fill="b7b7b7" w:val="clear"/>
+            <w:tcMar>
+              <w:top w:w="100.0" w:type="dxa"/>
+              <w:left w:w="100.0" w:type="dxa"/>
+              <w:bottom w:w="100.0" w:type="dxa"/>
+              <w:right w:w="100.0" w:type="dxa"/>
+            </w:tcMar>
+            <w:vAlign w:val="top"/>
+          </w:tcPr>
+          <w:p>
+            <w:pPr>
+              <w:widowControl w:val="0"/>
+              <w:spacing w:line="240" w:lineRule="auto"/>
+              <w:contextualSpacing w:val="0"/>
+              <w:jc w:val="center"/>
+              <w:rPr/>
+            </w:pPr>
+            <w:r>
+              <w:rPr>
+                <w:rtl w:val="0"/>
+              </w:rPr>
+              <w:t xml:space="preserve">D</w:t>
+            </w:r>
+          </w:p>
+        </w:tc>
+        <w:tc>
+          <w:tcPr>
+            <w:shd w:fill="auto" w:val="clear"/>
+            <w:tcMar>
+              <w:top w:w="100.0" w:type="dxa"/>
+              <w:left w:w="100.0" w:type="dxa"/>
+              <w:bottom w:w="100.0" w:type="dxa"/>
+              <w:right w:w="100.0" w:type="dxa"/>
+            </w:tcMar>
+            <w:vAlign w:val="top"/>
+          </w:tcPr>
+          <w:p>
+            <w:pPr>
+              <w:widowControl w:val="0"/>
+              <w:spacing w:line="240" w:lineRule="auto"/>
+              <w:contextualSpacing w:val="0"/>
+              <w:jc w:val="center"/>
+              <w:rPr/>
+            </w:pPr>
+            <w:r>
+              <w:rPr>
+                <w:rtl w:val="0"/>
+              </w:rPr>
+              <w:t xml:space="preserve">C</w:t>
+            </w:r>
+          </w:p>
+        </w:tc>
+        <w:tc>
+          <w:tcPr>
+            <w:shd w:fill="b7b7b7" w:val="clear"/>
+            <w:tcMar>
+              <w:top w:w="100.0" w:type="dxa"/>
+              <w:left w:w="100.0" w:type="dxa"/>
+              <w:bottom w:w="100.0" w:type="dxa"/>
+              <w:right w:w="100.0" w:type="dxa"/>
+            </w:tcMar>
+            <w:vAlign w:val="top"/>
+          </w:tcPr>
+          <w:p>
+            <w:pPr>
+              <w:widowControl w:val="0"/>
+              <w:spacing w:line="240" w:lineRule="auto"/>
+              <w:contextualSpacing w:val="0"/>
+              <w:jc w:val="center"/>
+              <w:rPr/>
+            </w:pPr>
+            <w:r>
+              <w:rPr>
+                <w:rtl w:val="0"/>
+              </w:rPr>
+              <w:t xml:space="preserve">D</w:t>
+            </w:r>
+          </w:p>
+        </w:tc>
+        <w:tc>
+          <w:tcPr>
+            <w:shd w:fill="auto" w:val="clear"/>
+            <w:tcMar>
+              <w:top w:w="100.0" w:type="dxa"/>
+              <w:left w:w="100.0" w:type="dxa"/>
+              <w:bottom w:w="100.0" w:type="dxa"/>
+              <w:right w:w="100.0" w:type="dxa"/>
+            </w:tcMar>
+            <w:vAlign w:val="top"/>
+          </w:tcPr>
+          <w:p>
+            <w:pPr>
+              <w:widowControl w:val="0"/>
+              <w:spacing w:line="240" w:lineRule="auto"/>
+              <w:contextualSpacing w:val="0"/>
+              <w:jc w:val="center"/>
+              <w:rPr/>
+            </w:pPr>
+            <w:r>
+              <w:rPr>
+                <w:rtl w:val="0"/>
+              </w:rPr>
+              <w:t xml:space="preserve">P</w:t>
+            </w:r>
+          </w:p>
+        </w:tc>
+        <w:tc>
+          <w:tcPr>
+            <w:shd w:fill="b7b7b7" w:val="clear"/>
+            <w:tcMar>
+              <w:top w:w="100.0" w:type="dxa"/>
+              <w:left w:w="100.0" w:type="dxa"/>
+              <w:bottom w:w="100.0" w:type="dxa"/>
+              <w:right w:w="100.0" w:type="dxa"/>
+            </w:tcMar>
+            <w:vAlign w:val="top"/>
+          </w:tcPr>
+          <w:p>
+            <w:pPr>
+              <w:widowControl w:val="0"/>
+              <w:spacing w:line="240" w:lineRule="auto"/>
+              <w:contextualSpacing w:val="0"/>
+              <w:jc w:val="center"/>
+              <w:rPr/>
+            </w:pPr>
+            <w:r>
+              <w:rPr>
+                <w:rtl w:val="0"/>
+              </w:rPr>
+              <w:t xml:space="preserve">D</w:t>
+            </w:r>
+          </w:p>
+        </w:tc>
+        <w:tc>
+          <w:tcPr>
+            <w:shd w:fill="auto" w:val="clear"/>
+            <w:tcMar>
+              <w:top w:w="100.0" w:type="dxa"/>
+              <w:left w:w="100.0" w:type="dxa"/>
+              <w:bottom w:w="100.0" w:type="dxa"/>
+              <w:right w:w="100.0" w:type="dxa"/>
+            </w:tcMar>
+            <w:vAlign w:val="top"/>
+          </w:tcPr>
+          <w:p>
+            <w:pPr>
+              <w:widowControl w:val="0"/>
+              <w:spacing w:line="240" w:lineRule="auto"/>
+              <w:contextualSpacing w:val="0"/>
+              <w:jc w:val="center"/>
+              <w:rPr/>
+            </w:pPr>
+            <w:r>
+              <w:rPr>
+                <w:rtl w:val="0"/>
+              </w:rPr>
+              <w:t xml:space="preserve">F</w:t>
+            </w:r>
+          </w:p>
+        </w:tc>
+      </w:tr>
+    </w:tbl>
+    <w:p>
+      <w:pPr>
+        <w:ind w:left="360" w:firstLine="0"/>
+        <w:contextualSpacing w:val="0"/>
+        <w:jc w:val="center"/>
+        <w:rPr/>
+      </w:pPr>
+      <w:r>
+        <w:rPr>
+          <w:b w:val="1"/>
+          <w:rtl w:val="0"/>
+        </w:rPr>
+        <w:t xml:space="preserve">Table 4-3</w:t>
+      </w:r>
+      <w:r>
+        <w:rPr>
+          <w:rtl w:val="0"/>
+        </w:rPr>
+        <w:t xml:space="preserve">: The particle with max_length=10 and 5 disabled layer represent a CNN of 5 layers</w:t>
+      </w:r>
+    </w:p>
+    <w:p>
+      <w:pPr>
+        <w:ind w:left="360" w:firstLine="0"/>
+        <w:contextualSpacing w:val="0"/>
         <w:rPr/>
       </w:pPr>
       <w:r>
@@ -6918,9 +8850,7 @@
       <w:pPr>
         <w:ind w:left="360" w:firstLine="0"/>
         <w:contextualSpacing w:val="0"/>
-        <w:rPr>
-          <w:i w:val="1"/>
-        </w:rPr>
+        <w:rPr/>
       </w:pPr>
       <w:r>
         <w:rPr>
@@ -6994,6 +8924,12 @@
         </w:rPr>
         <w:t xml:space="preserve">c2</w:t>
       </w:r>
+      <w:r>
+        <w:rPr>
+          <w:rtl w:val="0"/>
+        </w:rPr>
+        <w:t xml:space="preserve">, inertia weight w</w:t>
+      </w:r>
     </w:p>
     <w:p>
       <w:pPr>
@@ -7237,7 +9173,7 @@
         <w:rPr>
           <w:rtl w:val="0"/>
         </w:rPr>
-        <w:t xml:space="preserve"> &lt;- </w:t>
+        <w:t xml:space="preserve"> &lt;- w * </w:t>
       </w:r>
       <w:r>
         <w:rPr>
@@ -7855,7 +9791,7 @@
         <w:rPr>
           <w:rtl w:val="0"/>
         </w:rPr>
-        <w:t xml:space="preserve">Global best of PSO will be reported as the best individual. In terms of the decoding, we can first identify the type of the layer represented by the IP address - stored in every five bytes/dimensions from left to right in the position vector of the global best, according to the subnets in Table 2, and then based on Table 1-1 to Table 1-3 we can decode the IP into different sets of bits which indicate different fields of the layer. After decoding all the IP addresses in the global best, the final CNN architecture can be obtained by connecting all of the decoded layers in the same order as the IP addresses in the position vector. </w:t>
+        <w:t xml:space="preserve">Global best of PSO will be reported as the best individual. In terms of the decoding, we can first identify the type of the layer represented by the IP address - stored in every five bytes/dimensions from left to right in the position vector of the global best, according to the subnets in Table 2-1, and then based on Table 1-1 to Table 1-3 we can decode the IP into different sets of bits which indicate different fields of the layer. After decoding all the IP addresses in the global best, the final CNN architecture can be obtained by connecting all of the decoded layers in the same order as the IP addresses in the position vector. </w:t>
       </w:r>
     </w:p>
     <w:p>
@@ -8406,6 +10342,58 @@
     </w:tblPr>
   </w:style>
   <w:style w:type="table" w:styleId="Table5">
+    <w:basedOn w:val="TableNormal"/>
+    <w:tblPr>
+      <w:tblStyleRowBandSize w:val="1"/>
+      <w:tblStyleColBandSize w:val="1"/>
+      <w:tblCellMar>
+        <w:top w:w="100.0" w:type="dxa"/>
+        <w:left w:w="100.0" w:type="dxa"/>
+        <w:bottom w:w="100.0" w:type="dxa"/>
+        <w:right w:w="100.0" w:type="dxa"/>
+      </w:tblCellMar>
+    </w:tblPr>
+  </w:style>
+  <w:style w:type="table" w:styleId="Table6">
+    <w:basedOn w:val="TableNormal"/>
+    <w:tblPr>
+      <w:tblStyleRowBandSize w:val="1"/>
+      <w:tblStyleColBandSize w:val="1"/>
+      <w:tblCellMar>
+        <w:top w:w="100.0" w:type="dxa"/>
+        <w:left w:w="100.0" w:type="dxa"/>
+        <w:bottom w:w="100.0" w:type="dxa"/>
+        <w:right w:w="100.0" w:type="dxa"/>
+      </w:tblCellMar>
+    </w:tblPr>
+  </w:style>
+  <w:style w:type="table" w:styleId="Table7">
+    <w:basedOn w:val="TableNormal"/>
+    <w:tblPr>
+      <w:tblStyleRowBandSize w:val="1"/>
+      <w:tblStyleColBandSize w:val="1"/>
+      <w:tblCellMar>
+        <w:top w:w="100.0" w:type="dxa"/>
+        <w:left w:w="100.0" w:type="dxa"/>
+        <w:bottom w:w="100.0" w:type="dxa"/>
+        <w:right w:w="100.0" w:type="dxa"/>
+      </w:tblCellMar>
+    </w:tblPr>
+  </w:style>
+  <w:style w:type="table" w:styleId="Table8">
+    <w:basedOn w:val="TableNormal"/>
+    <w:tblPr>
+      <w:tblStyleRowBandSize w:val="1"/>
+      <w:tblStyleColBandSize w:val="1"/>
+      <w:tblCellMar>
+        <w:top w:w="100.0" w:type="dxa"/>
+        <w:left w:w="100.0" w:type="dxa"/>
+        <w:bottom w:w="100.0" w:type="dxa"/>
+        <w:right w:w="100.0" w:type="dxa"/>
+      </w:tblCellMar>
+    </w:tblPr>
+  </w:style>
+  <w:style w:type="table" w:styleId="Table9">
     <w:basedOn w:val="TableNormal"/>
     <w:tblPr>
       <w:tblStyleRowBandSize w:val="1"/>

</xml_diff>

<commit_message>
add pros and cons in the proposed algorithm document
</commit_message>
<xml_diff>
--- a/reports/ProposedAlgorithm.docx
+++ b/reports/ProposedAlgorithm.docx
@@ -9863,12 +9863,187 @@
           <w:szCs w:val="24"/>
           <w:rtl w:val="0"/>
         </w:rPr>
+        <w:t xml:space="preserve">Further discussion</w:t>
+      </w:r>
+    </w:p>
+    <w:p>
+      <w:pPr>
+        <w:ind w:left="360" w:firstLine="0"/>
+        <w:contextualSpacing w:val="0"/>
+        <w:rPr>
+          <w:b w:val="1"/>
+          <w:sz w:val="24"/>
+          <w:szCs w:val="24"/>
+        </w:rPr>
+      </w:pPr>
+      <w:r>
+        <w:rPr>
+          <w:rtl w:val="0"/>
+        </w:rPr>
+      </w:r>
+    </w:p>
+    <w:p>
+      <w:pPr>
+        <w:ind w:left="360" w:firstLine="0"/>
+        <w:contextualSpacing w:val="0"/>
+        <w:rPr>
+          <w:sz w:val="24"/>
+          <w:szCs w:val="24"/>
+        </w:rPr>
+      </w:pPr>
+      <w:r>
+        <w:rPr>
+          <w:sz w:val="24"/>
+          <w:szCs w:val="24"/>
+          <w:rtl w:val="0"/>
+        </w:rPr>
+        <w:t xml:space="preserve">The proposed algorithm IP-PSO has a few advantages that are listed below. </w:t>
+      </w:r>
+    </w:p>
+    <w:p>
+      <w:pPr>
+        <w:ind w:left="360" w:firstLine="0"/>
+        <w:contextualSpacing w:val="0"/>
+        <w:rPr>
+          <w:sz w:val="24"/>
+          <w:szCs w:val="24"/>
+        </w:rPr>
+      </w:pPr>
+      <w:r>
+        <w:rPr>
+          <w:sz w:val="24"/>
+          <w:szCs w:val="24"/>
+          <w:rtl w:val="0"/>
+        </w:rPr>
+        <w:t xml:space="preserve">    Firstly, IP-PSO can facilitate the convergence. When the search space is huge, by splitting the search space into several bytes and updating each byte simultaneously the learning process can speed up significantly. For example, the convolutional layer in our design contains 34 bits and the search space for each dimension in the particle vector will be 2^34 if a single decimal is used for the encoding; However, by using the IP-PSO to encode the search space into 5 bytes the search space for each dimension is 256 and PSO can learn them concurrently by updating each of the dimension every step which can make the convergence much faster. </w:t>
+      </w:r>
+    </w:p>
+    <w:p>
+      <w:pPr>
+        <w:ind w:left="360" w:firstLine="0"/>
+        <w:contextualSpacing w:val="0"/>
+        <w:rPr>
+          <w:sz w:val="24"/>
+          <w:szCs w:val="24"/>
+        </w:rPr>
+      </w:pPr>
+      <w:r>
+        <w:rPr>
+          <w:sz w:val="24"/>
+          <w:szCs w:val="24"/>
+          <w:rtl w:val="0"/>
+        </w:rPr>
+        <w:t xml:space="preserve">    Secondly, IP-PSO provides the flexibility of encoding numerous types of data with variable length into one unit in the particle. For instance, in our design the four types of layers can be encoded as an IP address with 5 bytes which can be easily learned by PSO; However, if using traditional PSO, it is hard to encode four types into one number which can be effectively decoded. In addition, the capacity of the types of data can extend by enlarging the length of the IP address.</w:t>
+      </w:r>
+    </w:p>
+    <w:p>
+      <w:pPr>
+        <w:ind w:left="360" w:firstLine="0"/>
+        <w:contextualSpacing w:val="0"/>
+        <w:rPr>
+          <w:sz w:val="24"/>
+          <w:szCs w:val="24"/>
+        </w:rPr>
+      </w:pPr>
+      <w:r>
+        <w:rPr>
+          <w:rtl w:val="0"/>
+        </w:rPr>
+      </w:r>
+    </w:p>
+    <w:p>
+      <w:pPr>
+        <w:ind w:left="360" w:firstLine="0"/>
+        <w:contextualSpacing w:val="0"/>
+        <w:rPr>
+          <w:sz w:val="24"/>
+          <w:szCs w:val="24"/>
+        </w:rPr>
+      </w:pPr>
+      <w:r>
+        <w:rPr>
+          <w:sz w:val="24"/>
+          <w:szCs w:val="24"/>
+          <w:rtl w:val="0"/>
+        </w:rPr>
+        <w:t xml:space="preserve">    However, there are also some disadvantages, but they can be avoided by a proper design of the IP bits and the subnets.</w:t>
+      </w:r>
+    </w:p>
+    <w:p>
+      <w:pPr>
+        <w:ind w:left="360" w:firstLine="0"/>
+        <w:contextualSpacing w:val="0"/>
+        <w:rPr>
+          <w:sz w:val="24"/>
+          <w:szCs w:val="24"/>
+        </w:rPr>
+      </w:pPr>
+      <w:r>
+        <w:rPr>
+          <w:sz w:val="24"/>
+          <w:szCs w:val="24"/>
+          <w:rtl w:val="0"/>
+        </w:rPr>
+        <w:t xml:space="preserve">    Firstly, the distribution of the function that represents the problem may change, i.e. the hyperplane in the figure of the optimisation problem may differ from the original one which might produce more local minima or reduce the number of minima. Therefore, when we design the encoding strategy, there is some extra work needed to avoid creating more complex local minima.</w:t>
+      </w:r>
+    </w:p>
+    <w:p>
+      <w:pPr>
+        <w:ind w:left="360" w:firstLine="0"/>
+        <w:contextualSpacing w:val="0"/>
+        <w:rPr>
+          <w:sz w:val="24"/>
+          <w:szCs w:val="24"/>
+        </w:rPr>
+      </w:pPr>
+      <w:r>
+        <w:rPr>
+          <w:sz w:val="24"/>
+          <w:szCs w:val="24"/>
+          <w:rtl w:val="0"/>
+        </w:rPr>
+        <w:t xml:space="preserve">    Secondly, the acceleration coefficients have to be designed for each byte of the IP address which will bring extra work to optimise the hyperparameters of PSO and they have to be properly designed for specific problems. Taking our IP address of encoded CNN as an example, if the coefficient of the most upper byte is too large, the update equation will switch between different types of layers very often and therefore it hardly learns the weights of the CNN layers. </w:t>
+      </w:r>
+    </w:p>
+    <w:p>
+      <w:pPr>
+        <w:ind w:left="360" w:firstLine="0"/>
+        <w:contextualSpacing w:val="0"/>
+        <w:rPr>
+          <w:b w:val="1"/>
+          <w:sz w:val="24"/>
+          <w:szCs w:val="24"/>
+        </w:rPr>
+      </w:pPr>
+      <w:r>
+        <w:rPr>
+          <w:rtl w:val="0"/>
+        </w:rPr>
+      </w:r>
+    </w:p>
+    <w:p>
+      <w:pPr>
+        <w:numPr>
+          <w:ilvl w:val="0"/>
+          <w:numId w:val="2"/>
+        </w:numPr>
+        <w:ind w:left="720" w:hanging="360"/>
+        <w:contextualSpacing w:val="1"/>
+        <w:rPr>
+          <w:b w:val="1"/>
+          <w:sz w:val="24"/>
+          <w:szCs w:val="24"/>
+          <w:u w:val="none"/>
+        </w:rPr>
+      </w:pPr>
+      <w:r>
+        <w:rPr>
+          <w:b w:val="1"/>
+          <w:sz w:val="24"/>
+          <w:szCs w:val="24"/>
+          <w:rtl w:val="0"/>
+        </w:rPr>
         <w:t xml:space="preserve">Placeholder</w:t>
-      </w:r>
-      <w:r>
-        <w:rPr>
-          <w:rtl w:val="0"/>
-        </w:rPr>
       </w:r>
     </w:p>
     <w:p>

</xml_diff>